<commit_message>
Final lab writeup and testing video
Former-commit-id: 3935f820109fd3865460bd099503fa07aa268225
</commit_message>
<xml_diff>
--- a/Labs/Module6/okel-lab5.docx
+++ b/Labs/Module6/okel-lab5.docx
@@ -165,7 +165,7 @@
             </w:rPr>
             <w:fldChar w:fldCharType="separate"/>
           </w:r>
-          <w:hyperlink w:anchor="_Toc526550280" w:history="1">
+          <w:hyperlink w:anchor="_Toc526887162" w:history="1">
             <w:r>
               <w:rPr>
                 <w:rStyle w:val="Hyperlink"/>
@@ -192,7 +192,7 @@
                 <w:noProof/>
                 <w:webHidden/>
               </w:rPr>
-              <w:instrText xml:space="preserve"> PAGEREF _Toc526550280 \h </w:instrText>
+              <w:instrText xml:space="preserve"> PAGEREF _Toc526887162 \h </w:instrText>
             </w:r>
             <w:r>
               <w:rPr>
@@ -212,7 +212,7 @@
                 <w:noProof/>
                 <w:webHidden/>
               </w:rPr>
-              <w:t>iii</w:t>
+              <w:t>ii</w:t>
             </w:r>
             <w:r>
               <w:rPr>
@@ -234,7 +234,7 @@
               <w:noProof/>
             </w:rPr>
           </w:pPr>
-          <w:hyperlink w:anchor="_Toc526550281" w:history="1">
+          <w:hyperlink w:anchor="_Toc526887163" w:history="1">
             <w:r>
               <w:rPr>
                 <w:rStyle w:val="Hyperlink"/>
@@ -261,7 +261,7 @@
                 <w:noProof/>
                 <w:webHidden/>
               </w:rPr>
-              <w:instrText xml:space="preserve"> PAGEREF _Toc526550281 \h </w:instrText>
+              <w:instrText xml:space="preserve"> PAGEREF _Toc526887163 \h </w:instrText>
             </w:r>
             <w:r>
               <w:rPr>
@@ -303,7 +303,7 @@
               <w:noProof/>
             </w:rPr>
           </w:pPr>
-          <w:hyperlink w:anchor="_Toc526550282" w:history="1">
+          <w:hyperlink w:anchor="_Toc526887164" w:history="1">
             <w:r>
               <w:rPr>
                 <w:rStyle w:val="Hyperlink"/>
@@ -330,7 +330,7 @@
                 <w:noProof/>
                 <w:webHidden/>
               </w:rPr>
-              <w:instrText xml:space="preserve"> PAGEREF _Toc526550282 \h </w:instrText>
+              <w:instrText xml:space="preserve"> PAGEREF _Toc526887164 \h </w:instrText>
             </w:r>
             <w:r>
               <w:rPr>
@@ -372,7 +372,7 @@
               <w:noProof/>
             </w:rPr>
           </w:pPr>
-          <w:hyperlink w:anchor="_Toc526550283" w:history="1">
+          <w:hyperlink w:anchor="_Toc526887165" w:history="1">
             <w:r>
               <w:rPr>
                 <w:rStyle w:val="Hyperlink"/>
@@ -399,7 +399,7 @@
                 <w:noProof/>
                 <w:webHidden/>
               </w:rPr>
-              <w:instrText xml:space="preserve"> PAGEREF _Toc526550283 \h </w:instrText>
+              <w:instrText xml:space="preserve"> PAGEREF _Toc526887165 \h </w:instrText>
             </w:r>
             <w:r>
               <w:rPr>
@@ -441,7 +441,7 @@
               <w:noProof/>
             </w:rPr>
           </w:pPr>
-          <w:hyperlink w:anchor="_Toc526550284" w:history="1">
+          <w:hyperlink w:anchor="_Toc526887166" w:history="1">
             <w:r>
               <w:rPr>
                 <w:rStyle w:val="Hyperlink"/>
@@ -468,7 +468,7 @@
                 <w:noProof/>
                 <w:webHidden/>
               </w:rPr>
-              <w:instrText xml:space="preserve"> PAGEREF _Toc526550284 \h </w:instrText>
+              <w:instrText xml:space="preserve"> PAGEREF _Toc526887166 \h </w:instrText>
             </w:r>
             <w:r>
               <w:rPr>
@@ -510,7 +510,7 @@
               <w:noProof/>
             </w:rPr>
           </w:pPr>
-          <w:hyperlink w:anchor="_Toc526550285" w:history="1">
+          <w:hyperlink w:anchor="_Toc526887167" w:history="1">
             <w:r>
               <w:rPr>
                 <w:rStyle w:val="Hyperlink"/>
@@ -537,7 +537,7 @@
                 <w:noProof/>
                 <w:webHidden/>
               </w:rPr>
-              <w:instrText xml:space="preserve"> PAGEREF _Toc526550285 \h </w:instrText>
+              <w:instrText xml:space="preserve"> PAGEREF _Toc526887167 \h </w:instrText>
             </w:r>
             <w:r>
               <w:rPr>
@@ -579,7 +579,7 @@
               <w:noProof/>
             </w:rPr>
           </w:pPr>
-          <w:hyperlink w:anchor="_Toc526550286" w:history="1">
+          <w:hyperlink w:anchor="_Toc526887168" w:history="1">
             <w:r>
               <w:rPr>
                 <w:rStyle w:val="Hyperlink"/>
@@ -606,7 +606,7 @@
                 <w:noProof/>
                 <w:webHidden/>
               </w:rPr>
-              <w:instrText xml:space="preserve"> PAGEREF _Toc526550286 \h </w:instrText>
+              <w:instrText xml:space="preserve"> PAGEREF _Toc526887168 \h </w:instrText>
             </w:r>
             <w:r>
               <w:rPr>
@@ -648,7 +648,7 @@
               <w:noProof/>
             </w:rPr>
           </w:pPr>
-          <w:hyperlink w:anchor="_Toc526550287" w:history="1">
+          <w:hyperlink w:anchor="_Toc526887169" w:history="1">
             <w:r>
               <w:rPr>
                 <w:rStyle w:val="Hyperlink"/>
@@ -675,7 +675,7 @@
                 <w:noProof/>
                 <w:webHidden/>
               </w:rPr>
-              <w:instrText xml:space="preserve"> PAGEREF _Toc526550287 \h </w:instrText>
+              <w:instrText xml:space="preserve"> PAGEREF _Toc526887169 \h </w:instrText>
             </w:r>
             <w:r>
               <w:rPr>
@@ -695,7 +695,7 @@
                 <w:noProof/>
                 <w:webHidden/>
               </w:rPr>
-              <w:t>1</w:t>
+              <w:t>2</w:t>
             </w:r>
             <w:r>
               <w:rPr>
@@ -717,7 +717,7 @@
               <w:noProof/>
             </w:rPr>
           </w:pPr>
-          <w:hyperlink w:anchor="_Toc526550288" w:history="1">
+          <w:hyperlink w:anchor="_Toc526887170" w:history="1">
             <w:r>
               <w:rPr>
                 <w:rStyle w:val="Hyperlink"/>
@@ -744,7 +744,7 @@
                 <w:noProof/>
                 <w:webHidden/>
               </w:rPr>
-              <w:instrText xml:space="preserve"> PAGEREF _Toc526550288 \h </w:instrText>
+              <w:instrText xml:space="preserve"> PAGEREF _Toc526887170 \h </w:instrText>
             </w:r>
             <w:r>
               <w:rPr>
@@ -764,7 +764,7 @@
                 <w:noProof/>
                 <w:webHidden/>
               </w:rPr>
-              <w:t>3</w:t>
+              <w:t>2</w:t>
             </w:r>
             <w:r>
               <w:rPr>
@@ -786,13 +786,13 @@
               <w:noProof/>
             </w:rPr>
           </w:pPr>
-          <w:hyperlink w:anchor="_Toc526550289" w:history="1">
+          <w:hyperlink w:anchor="_Toc526887171" w:history="1">
             <w:r>
               <w:rPr>
                 <w:rStyle w:val="Hyperlink"/>
                 <w:noProof/>
               </w:rPr>
-              <w:t>The Real Time Clock (RTC)</w:t>
+              <w:t>RTC Controller</w:t>
             </w:r>
             <w:r>
               <w:rPr>
@@ -813,7 +813,7 @@
                 <w:noProof/>
                 <w:webHidden/>
               </w:rPr>
-              <w:instrText xml:space="preserve"> PAGEREF _Toc526550289 \h </w:instrText>
+              <w:instrText xml:space="preserve"> PAGEREF _Toc526887171 \h </w:instrText>
             </w:r>
             <w:r>
               <w:rPr>
@@ -833,7 +833,7 @@
                 <w:noProof/>
                 <w:webHidden/>
               </w:rPr>
-              <w:t>3</w:t>
+              <w:t>2</w:t>
             </w:r>
             <w:r>
               <w:rPr>
@@ -851,12 +851,12 @@
               <w:rFonts w:asciiTheme="minorHAnsi" w:hAnsiTheme="minorHAnsi" w:cstheme="minorBidi"/>
             </w:rPr>
           </w:pPr>
-          <w:hyperlink w:anchor="_Toc526550290" w:history="1">
+          <w:hyperlink w:anchor="_Toc526887172" w:history="1">
             <w:r>
               <w:rPr>
                 <w:rStyle w:val="Hyperlink"/>
               </w:rPr>
-              <w:t>LibMaple</w:t>
+              <w:t>rtcSetAlarm</w:t>
             </w:r>
             <w:r>
               <w:rPr>
@@ -874,7 +874,7 @@
               <w:rPr>
                 <w:webHidden/>
               </w:rPr>
-              <w:instrText xml:space="preserve"> PAGEREF _Toc526550290 \h </w:instrText>
+              <w:instrText xml:space="preserve"> PAGEREF _Toc526887172 \h </w:instrText>
             </w:r>
             <w:r>
               <w:rPr>
@@ -908,12 +908,12 @@
               <w:rFonts w:asciiTheme="minorHAnsi" w:hAnsiTheme="minorHAnsi" w:cstheme="minorBidi"/>
             </w:rPr>
           </w:pPr>
-          <w:hyperlink w:anchor="_Toc526550291" w:history="1">
+          <w:hyperlink w:anchor="_Toc526887173" w:history="1">
             <w:r>
               <w:rPr>
                 <w:rStyle w:val="Hyperlink"/>
               </w:rPr>
-              <w:t>rtcInit</w:t>
+              <w:t>rtcAttachAlarmInterrupt</w:t>
             </w:r>
             <w:r>
               <w:rPr>
@@ -931,7 +931,7 @@
               <w:rPr>
                 <w:webHidden/>
               </w:rPr>
-              <w:instrText xml:space="preserve"> PAGEREF _Toc526550291 \h </w:instrText>
+              <w:instrText xml:space="preserve"> PAGEREF _Toc526887173 \h </w:instrText>
             </w:r>
             <w:r>
               <w:rPr>
@@ -948,7 +948,7 @@
               <w:rPr>
                 <w:webHidden/>
               </w:rPr>
-              <w:t>4</w:t>
+              <w:t>3</w:t>
             </w:r>
             <w:r>
               <w:rPr>
@@ -965,12 +965,12 @@
               <w:rFonts w:asciiTheme="minorHAnsi" w:hAnsiTheme="minorHAnsi" w:cstheme="minorBidi"/>
             </w:rPr>
           </w:pPr>
-          <w:hyperlink w:anchor="_Toc526550292" w:history="1">
+          <w:hyperlink w:anchor="_Toc526887174" w:history="1">
             <w:r>
               <w:rPr>
                 <w:rStyle w:val="Hyperlink"/>
               </w:rPr>
-              <w:t>rtcGetCount</w:t>
+              <w:t>rtcDetachInterrupt</w:t>
             </w:r>
             <w:r>
               <w:rPr>
@@ -988,7 +988,7 @@
               <w:rPr>
                 <w:webHidden/>
               </w:rPr>
-              <w:instrText xml:space="preserve"> PAGEREF _Toc526550292 \h </w:instrText>
+              <w:instrText xml:space="preserve"> PAGEREF _Toc526887174 \h </w:instrText>
             </w:r>
             <w:r>
               <w:rPr>
@@ -1005,178 +1005,7 @@
               <w:rPr>
                 <w:webHidden/>
               </w:rPr>
-              <w:t>6</w:t>
-            </w:r>
-            <w:r>
-              <w:rPr>
-                <w:webHidden/>
-              </w:rPr>
-              <w:fldChar w:fldCharType="end"/>
-            </w:r>
-          </w:hyperlink>
-        </w:p>
-        <w:p>
-          <w:pPr>
-            <w:pStyle w:val="TOC3"/>
-            <w:rPr>
-              <w:rFonts w:asciiTheme="minorHAnsi" w:hAnsiTheme="minorHAnsi" w:cstheme="minorBidi"/>
-            </w:rPr>
-          </w:pPr>
-          <w:hyperlink w:anchor="_Toc526550293" w:history="1">
-            <w:r>
-              <w:rPr>
-                <w:rStyle w:val="Hyperlink"/>
-              </w:rPr>
-              <w:t>rtcSetCount</w:t>
-            </w:r>
-            <w:r>
-              <w:rPr>
-                <w:webHidden/>
-              </w:rPr>
-              <w:tab/>
-            </w:r>
-            <w:r>
-              <w:rPr>
-                <w:webHidden/>
-              </w:rPr>
-              <w:fldChar w:fldCharType="begin"/>
-            </w:r>
-            <w:r>
-              <w:rPr>
-                <w:webHidden/>
-              </w:rPr>
-              <w:instrText xml:space="preserve"> PAGEREF _Toc526550293 \h </w:instrText>
-            </w:r>
-            <w:r>
-              <w:rPr>
-                <w:webHidden/>
-              </w:rPr>
-            </w:r>
-            <w:r>
-              <w:rPr>
-                <w:webHidden/>
-              </w:rPr>
-              <w:fldChar w:fldCharType="separate"/>
-            </w:r>
-            <w:r>
-              <w:rPr>
-                <w:webHidden/>
-              </w:rPr>
-              <w:t>7</w:t>
-            </w:r>
-            <w:r>
-              <w:rPr>
-                <w:webHidden/>
-              </w:rPr>
-              <w:fldChar w:fldCharType="end"/>
-            </w:r>
-          </w:hyperlink>
-        </w:p>
-        <w:p>
-          <w:pPr>
-            <w:pStyle w:val="TOC3"/>
-            <w:rPr>
-              <w:rFonts w:asciiTheme="minorHAnsi" w:hAnsiTheme="minorHAnsi" w:cstheme="minorBidi"/>
-            </w:rPr>
-          </w:pPr>
-          <w:hyperlink w:anchor="_Toc526550294" w:history="1">
-            <w:r>
-              <w:rPr>
-                <w:rStyle w:val="Hyperlink"/>
-              </w:rPr>
-              <w:t>rtcAttachSecondInterrupt</w:t>
-            </w:r>
-            <w:r>
-              <w:rPr>
-                <w:webHidden/>
-              </w:rPr>
-              <w:tab/>
-            </w:r>
-            <w:r>
-              <w:rPr>
-                <w:webHidden/>
-              </w:rPr>
-              <w:fldChar w:fldCharType="begin"/>
-            </w:r>
-            <w:r>
-              <w:rPr>
-                <w:webHidden/>
-              </w:rPr>
-              <w:instrText xml:space="preserve"> PAGEREF _Toc526550294 \h </w:instrText>
-            </w:r>
-            <w:r>
-              <w:rPr>
-                <w:webHidden/>
-              </w:rPr>
-            </w:r>
-            <w:r>
-              <w:rPr>
-                <w:webHidden/>
-              </w:rPr>
-              <w:fldChar w:fldCharType="separate"/>
-            </w:r>
-            <w:r>
-              <w:rPr>
-                <w:webHidden/>
-              </w:rPr>
-              <w:t>8</w:t>
-            </w:r>
-            <w:r>
-              <w:rPr>
-                <w:webHidden/>
-              </w:rPr>
-              <w:fldChar w:fldCharType="end"/>
-            </w:r>
-          </w:hyperlink>
-        </w:p>
-        <w:p>
-          <w:pPr>
-            <w:pStyle w:val="TOC3"/>
-            <w:rPr>
-              <w:rFonts w:asciiTheme="minorHAnsi" w:hAnsiTheme="minorHAnsi" w:cstheme="minorBidi"/>
-            </w:rPr>
-          </w:pPr>
-          <w:hyperlink w:anchor="_Toc526550295" w:history="1">
-            <w:r>
-              <w:rPr>
-                <w:rStyle w:val="Hyperlink"/>
-              </w:rPr>
-              <w:t>rtcSetPrescaler</w:t>
-            </w:r>
-            <w:r>
-              <w:rPr>
-                <w:webHidden/>
-              </w:rPr>
-              <w:tab/>
-            </w:r>
-            <w:r>
-              <w:rPr>
-                <w:webHidden/>
-              </w:rPr>
-              <w:fldChar w:fldCharType="begin"/>
-            </w:r>
-            <w:r>
-              <w:rPr>
-                <w:webHidden/>
-              </w:rPr>
-              <w:instrText xml:space="preserve"> PAGEREF _Toc526550295 \h </w:instrText>
-            </w:r>
-            <w:r>
-              <w:rPr>
-                <w:webHidden/>
-              </w:rPr>
-            </w:r>
-            <w:r>
-              <w:rPr>
-                <w:webHidden/>
-              </w:rPr>
-              <w:fldChar w:fldCharType="separate"/>
-            </w:r>
-            <w:r>
-              <w:rPr>
-                <w:webHidden/>
-              </w:rPr>
-              <w:t>9</w:t>
+              <w:t>4</w:t>
             </w:r>
             <w:r>
               <w:rPr>
@@ -1197,13 +1026,13 @@
               <w:noProof/>
             </w:rPr>
           </w:pPr>
-          <w:hyperlink w:anchor="_Toc526550296" w:history="1">
+          <w:hyperlink w:anchor="_Toc526887175" w:history="1">
             <w:r>
               <w:rPr>
                 <w:rStyle w:val="Hyperlink"/>
                 <w:noProof/>
               </w:rPr>
-              <w:t>Program Design</w:t>
+              <w:t>Program design</w:t>
             </w:r>
             <w:r>
               <w:rPr>
@@ -1224,7 +1053,7 @@
                 <w:noProof/>
                 <w:webHidden/>
               </w:rPr>
-              <w:instrText xml:space="preserve"> PAGEREF _Toc526550296 \h </w:instrText>
+              <w:instrText xml:space="preserve"> PAGEREF _Toc526887175 \h </w:instrText>
             </w:r>
             <w:r>
               <w:rPr>
@@ -1244,7 +1073,7 @@
                 <w:noProof/>
                 <w:webHidden/>
               </w:rPr>
-              <w:t>9</w:t>
+              <w:t>5</w:t>
             </w:r>
             <w:r>
               <w:rPr>
@@ -1262,12 +1091,12 @@
               <w:rFonts w:asciiTheme="minorHAnsi" w:hAnsiTheme="minorHAnsi" w:cstheme="minorBidi"/>
             </w:rPr>
           </w:pPr>
-          <w:hyperlink w:anchor="_Toc526550297" w:history="1">
+          <w:hyperlink w:anchor="_Toc526887176" w:history="1">
             <w:r>
               <w:rPr>
                 <w:rStyle w:val="Hyperlink"/>
               </w:rPr>
-              <w:t>Main Loop: User Input</w:t>
+              <w:t>State Machine</w:t>
             </w:r>
             <w:r>
               <w:rPr>
@@ -1285,7 +1114,7 @@
               <w:rPr>
                 <w:webHidden/>
               </w:rPr>
-              <w:instrText xml:space="preserve"> PAGEREF _Toc526550297 \h </w:instrText>
+              <w:instrText xml:space="preserve"> PAGEREF _Toc526887176 \h </w:instrText>
             </w:r>
             <w:r>
               <w:rPr>
@@ -1302,121 +1131,7 @@
               <w:rPr>
                 <w:webHidden/>
               </w:rPr>
-              <w:t>11</w:t>
-            </w:r>
-            <w:r>
-              <w:rPr>
-                <w:webHidden/>
-              </w:rPr>
-              <w:fldChar w:fldCharType="end"/>
-            </w:r>
-          </w:hyperlink>
-        </w:p>
-        <w:p>
-          <w:pPr>
-            <w:pStyle w:val="TOC3"/>
-            <w:rPr>
-              <w:rFonts w:asciiTheme="minorHAnsi" w:hAnsiTheme="minorHAnsi" w:cstheme="minorBidi"/>
-            </w:rPr>
-          </w:pPr>
-          <w:hyperlink w:anchor="_Toc526550298" w:history="1">
-            <w:r>
-              <w:rPr>
-                <w:rStyle w:val="Hyperlink"/>
-              </w:rPr>
-              <w:t>The Second Interrupt: printTime()</w:t>
-            </w:r>
-            <w:r>
-              <w:rPr>
-                <w:webHidden/>
-              </w:rPr>
-              <w:tab/>
-            </w:r>
-            <w:r>
-              <w:rPr>
-                <w:webHidden/>
-              </w:rPr>
-              <w:fldChar w:fldCharType="begin"/>
-            </w:r>
-            <w:r>
-              <w:rPr>
-                <w:webHidden/>
-              </w:rPr>
-              <w:instrText xml:space="preserve"> PAGEREF _Toc526550298 \h </w:instrText>
-            </w:r>
-            <w:r>
-              <w:rPr>
-                <w:webHidden/>
-              </w:rPr>
-            </w:r>
-            <w:r>
-              <w:rPr>
-                <w:webHidden/>
-              </w:rPr>
-              <w:fldChar w:fldCharType="separate"/>
-            </w:r>
-            <w:r>
-              <w:rPr>
-                <w:webHidden/>
-              </w:rPr>
-              <w:t>12</w:t>
-            </w:r>
-            <w:r>
-              <w:rPr>
-                <w:webHidden/>
-              </w:rPr>
-              <w:fldChar w:fldCharType="end"/>
-            </w:r>
-          </w:hyperlink>
-        </w:p>
-        <w:p>
-          <w:pPr>
-            <w:pStyle w:val="TOC3"/>
-            <w:rPr>
-              <w:rFonts w:asciiTheme="minorHAnsi" w:hAnsiTheme="minorHAnsi" w:cstheme="minorBidi"/>
-            </w:rPr>
-          </w:pPr>
-          <w:hyperlink w:anchor="_Toc526550299" w:history="1">
-            <w:r>
-              <w:rPr>
-                <w:rStyle w:val="Hyperlink"/>
-              </w:rPr>
-              <w:t>The Button Interrupt: clkGen()</w:t>
-            </w:r>
-            <w:r>
-              <w:rPr>
-                <w:webHidden/>
-              </w:rPr>
-              <w:tab/>
-            </w:r>
-            <w:r>
-              <w:rPr>
-                <w:webHidden/>
-              </w:rPr>
-              <w:fldChar w:fldCharType="begin"/>
-            </w:r>
-            <w:r>
-              <w:rPr>
-                <w:webHidden/>
-              </w:rPr>
-              <w:instrText xml:space="preserve"> PAGEREF _Toc526550299 \h </w:instrText>
-            </w:r>
-            <w:r>
-              <w:rPr>
-                <w:webHidden/>
-              </w:rPr>
-            </w:r>
-            <w:r>
-              <w:rPr>
-                <w:webHidden/>
-              </w:rPr>
-              <w:fldChar w:fldCharType="separate"/>
-            </w:r>
-            <w:r>
-              <w:rPr>
-                <w:webHidden/>
-              </w:rPr>
-              <w:t>13</w:t>
+              <w:t>6</w:t>
             </w:r>
             <w:r>
               <w:rPr>
@@ -1437,7 +1152,7 @@
               <w:noProof/>
             </w:rPr>
           </w:pPr>
-          <w:hyperlink w:anchor="_Toc526550300" w:history="1">
+          <w:hyperlink w:anchor="_Toc526887177" w:history="1">
             <w:r>
               <w:rPr>
                 <w:rStyle w:val="Hyperlink"/>
@@ -1464,7 +1179,7 @@
                 <w:noProof/>
                 <w:webHidden/>
               </w:rPr>
-              <w:instrText xml:space="preserve"> PAGEREF _Toc526550300 \h </w:instrText>
+              <w:instrText xml:space="preserve"> PAGEREF _Toc526887177 \h </w:instrText>
             </w:r>
             <w:r>
               <w:rPr>
@@ -1484,7 +1199,76 @@
                 <w:noProof/>
                 <w:webHidden/>
               </w:rPr>
-              <w:t>14</w:t>
+              <w:t>10</w:t>
+            </w:r>
+            <w:r>
+              <w:rPr>
+                <w:noProof/>
+                <w:webHidden/>
+              </w:rPr>
+              <w:fldChar w:fldCharType="end"/>
+            </w:r>
+          </w:hyperlink>
+        </w:p>
+        <w:p>
+          <w:pPr>
+            <w:pStyle w:val="TOC2"/>
+            <w:tabs>
+              <w:tab w:val="right" w:leader="dot" w:pos="9350"/>
+            </w:tabs>
+            <w:rPr>
+              <w:rFonts w:asciiTheme="minorHAnsi" w:eastAsiaTheme="minorEastAsia" w:hAnsiTheme="minorHAnsi"/>
+              <w:noProof/>
+            </w:rPr>
+          </w:pPr>
+          <w:hyperlink w:anchor="_Toc526887178" w:history="1">
+            <w:r>
+              <w:rPr>
+                <w:rStyle w:val="Hyperlink"/>
+                <w:noProof/>
+              </w:rPr>
+              <w:t>Arduino Functions Used</w:t>
+            </w:r>
+            <w:r>
+              <w:rPr>
+                <w:noProof/>
+                <w:webHidden/>
+              </w:rPr>
+              <w:tab/>
+            </w:r>
+            <w:r>
+              <w:rPr>
+                <w:noProof/>
+                <w:webHidden/>
+              </w:rPr>
+              <w:fldChar w:fldCharType="begin"/>
+            </w:r>
+            <w:r>
+              <w:rPr>
+                <w:noProof/>
+                <w:webHidden/>
+              </w:rPr>
+              <w:instrText xml:space="preserve"> PAGEREF _Toc526887178 \h </w:instrText>
+            </w:r>
+            <w:r>
+              <w:rPr>
+                <w:noProof/>
+                <w:webHidden/>
+              </w:rPr>
+            </w:r>
+            <w:r>
+              <w:rPr>
+                <w:noProof/>
+                <w:webHidden/>
+              </w:rPr>
+              <w:fldChar w:fldCharType="separate"/>
+            </w:r>
+            <w:r>
+              <w:rPr>
+                <w:noProof/>
+                <w:webHidden/>
+              </w:rPr>
+              <w:t>11</w:t>
             </w:r>
             <w:r>
               <w:rPr>
@@ -1506,7 +1290,7 @@
               <w:noProof/>
             </w:rPr>
           </w:pPr>
-          <w:hyperlink w:anchor="_Toc526550301" w:history="1">
+          <w:hyperlink w:anchor="_Toc526887179" w:history="1">
             <w:r>
               <w:rPr>
                 <w:rStyle w:val="Hyperlink"/>
@@ -1533,7 +1317,7 @@
                 <w:noProof/>
                 <w:webHidden/>
               </w:rPr>
-              <w:instrText xml:space="preserve"> PAGEREF _Toc526550301 \h </w:instrText>
+              <w:instrText xml:space="preserve"> PAGEREF _Toc526887179 \h </w:instrText>
             </w:r>
             <w:r>
               <w:rPr>
@@ -1553,7 +1337,7 @@
                 <w:noProof/>
                 <w:webHidden/>
               </w:rPr>
-              <w:t>15</w:t>
+              <w:t>12</w:t>
             </w:r>
             <w:r>
               <w:rPr>
@@ -1575,7 +1359,7 @@
               <w:noProof/>
             </w:rPr>
           </w:pPr>
-          <w:hyperlink w:anchor="_Toc526550302" w:history="1">
+          <w:hyperlink w:anchor="_Toc526887180" w:history="1">
             <w:r>
               <w:rPr>
                 <w:rStyle w:val="Hyperlink"/>
@@ -1602,7 +1386,7 @@
                 <w:noProof/>
                 <w:webHidden/>
               </w:rPr>
-              <w:instrText xml:space="preserve"> PAGEREF _Toc526550302 \h </w:instrText>
+              <w:instrText xml:space="preserve"> PAGEREF _Toc526887180 \h </w:instrText>
             </w:r>
             <w:r>
               <w:rPr>
@@ -1622,7 +1406,7 @@
                 <w:noProof/>
                 <w:webHidden/>
               </w:rPr>
-              <w:t>16</w:t>
+              <w:t>13</w:t>
             </w:r>
             <w:r>
               <w:rPr>
@@ -1644,7 +1428,7 @@
               <w:noProof/>
             </w:rPr>
           </w:pPr>
-          <w:hyperlink w:anchor="_Toc526550303" w:history="1">
+          <w:hyperlink w:anchor="_Toc526887181" w:history="1">
             <w:r>
               <w:rPr>
                 <w:rStyle w:val="Hyperlink"/>
@@ -1671,7 +1455,7 @@
                 <w:noProof/>
                 <w:webHidden/>
               </w:rPr>
-              <w:instrText xml:space="preserve"> PAGEREF _Toc526550303 \h </w:instrText>
+              <w:instrText xml:space="preserve"> PAGEREF _Toc526887181 \h </w:instrText>
             </w:r>
             <w:r>
               <w:rPr>
@@ -1691,7 +1475,7 @@
                 <w:noProof/>
                 <w:webHidden/>
               </w:rPr>
-              <w:t>16</w:t>
+              <w:t>13</w:t>
             </w:r>
             <w:r>
               <w:rPr>
@@ -1713,7 +1497,7 @@
               <w:noProof/>
             </w:rPr>
           </w:pPr>
-          <w:hyperlink w:anchor="_Toc526550304" w:history="1">
+          <w:hyperlink w:anchor="_Toc526887182" w:history="1">
             <w:r>
               <w:rPr>
                 <w:rStyle w:val="Hyperlink"/>
@@ -1740,7 +1524,7 @@
                 <w:noProof/>
                 <w:webHidden/>
               </w:rPr>
-              <w:instrText xml:space="preserve"> PAGEREF _Toc526550304 \h </w:instrText>
+              <w:instrText xml:space="preserve"> PAGEREF _Toc526887182 \h </w:instrText>
             </w:r>
             <w:r>
               <w:rPr>
@@ -1760,76 +1544,7 @@
                 <w:noProof/>
                 <w:webHidden/>
               </w:rPr>
-              <w:t>16</w:t>
-            </w:r>
-            <w:r>
-              <w:rPr>
-                <w:noProof/>
-                <w:webHidden/>
-              </w:rPr>
-              <w:fldChar w:fldCharType="end"/>
-            </w:r>
-          </w:hyperlink>
-        </w:p>
-        <w:p>
-          <w:pPr>
-            <w:pStyle w:val="TOC2"/>
-            <w:tabs>
-              <w:tab w:val="right" w:leader="dot" w:pos="9350"/>
-            </w:tabs>
-            <w:rPr>
-              <w:rFonts w:asciiTheme="minorHAnsi" w:eastAsiaTheme="minorEastAsia" w:hAnsiTheme="minorHAnsi"/>
-              <w:noProof/>
-            </w:rPr>
-          </w:pPr>
-          <w:hyperlink w:anchor="_Toc526550305" w:history="1">
-            <w:r>
-              <w:rPr>
-                <w:rStyle w:val="Hyperlink"/>
-                <w:noProof/>
-              </w:rPr>
-              <w:t>Future Improvements to Lab Description</w:t>
-            </w:r>
-            <w:r>
-              <w:rPr>
-                <w:noProof/>
-                <w:webHidden/>
-              </w:rPr>
-              <w:tab/>
-            </w:r>
-            <w:r>
-              <w:rPr>
-                <w:noProof/>
-                <w:webHidden/>
-              </w:rPr>
-              <w:fldChar w:fldCharType="begin"/>
-            </w:r>
-            <w:r>
-              <w:rPr>
-                <w:noProof/>
-                <w:webHidden/>
-              </w:rPr>
-              <w:instrText xml:space="preserve"> PAGEREF _Toc526550305 \h </w:instrText>
-            </w:r>
-            <w:r>
-              <w:rPr>
-                <w:noProof/>
-                <w:webHidden/>
-              </w:rPr>
-            </w:r>
-            <w:r>
-              <w:rPr>
-                <w:noProof/>
-                <w:webHidden/>
-              </w:rPr>
-              <w:fldChar w:fldCharType="separate"/>
-            </w:r>
-            <w:r>
-              <w:rPr>
-                <w:noProof/>
-                <w:webHidden/>
-              </w:rPr>
-              <w:t>16</w:t>
+              <w:t>13</w:t>
             </w:r>
             <w:r>
               <w:rPr>
@@ -1851,7 +1566,7 @@
               <w:noProof/>
             </w:rPr>
           </w:pPr>
-          <w:hyperlink w:anchor="_Toc526550306" w:history="1">
+          <w:hyperlink w:anchor="_Toc526887183" w:history="1">
             <w:r>
               <w:rPr>
                 <w:rStyle w:val="Hyperlink"/>
@@ -1878,7 +1593,7 @@
                 <w:noProof/>
                 <w:webHidden/>
               </w:rPr>
-              <w:instrText xml:space="preserve"> PAGEREF _Toc526550306 \h </w:instrText>
+              <w:instrText xml:space="preserve"> PAGEREF _Toc526887183 \h </w:instrText>
             </w:r>
             <w:r>
               <w:rPr>
@@ -1920,7 +1635,7 @@
               <w:noProof/>
             </w:rPr>
           </w:pPr>
-          <w:hyperlink w:anchor="_Toc526550307" w:history="1">
+          <w:hyperlink w:anchor="_Toc526887184" w:history="1">
             <w:r>
               <w:rPr>
                 <w:rStyle w:val="Hyperlink"/>
@@ -1947,7 +1662,7 @@
                 <w:noProof/>
                 <w:webHidden/>
               </w:rPr>
-              <w:instrText xml:space="preserve"> PAGEREF _Toc526550307 \h </w:instrText>
+              <w:instrText xml:space="preserve"> PAGEREF _Toc526887184 \h </w:instrText>
             </w:r>
             <w:r>
               <w:rPr>
@@ -2006,7 +1721,7 @@
       <w:pPr>
         <w:pStyle w:val="Heading1"/>
       </w:pPr>
-      <w:bookmarkStart w:id="0" w:name="_Toc526550280"/>
+      <w:bookmarkStart w:id="0" w:name="_Toc526887162"/>
       <w:r>
         <w:t>Table of Figures</w:t>
       </w:r>
@@ -2036,7 +1751,7 @@
       <w:r>
         <w:fldChar w:fldCharType="separate"/>
       </w:r>
-      <w:hyperlink w:anchor="_Toc526550308" w:history="1">
+      <w:hyperlink w:anchor="_Toc526887185" w:history="1">
         <w:r>
           <w:rPr>
             <w:rStyle w:val="Hyperlink"/>
@@ -2063,7 +1778,7 @@
             <w:noProof/>
             <w:webHidden/>
           </w:rPr>
-          <w:instrText xml:space="preserve"> PAGEREF _Toc526550308 \h </w:instrText>
+          <w:instrText xml:space="preserve"> PAGEREF _Toc526887185 \h </w:instrText>
         </w:r>
         <w:r>
           <w:rPr>
@@ -2109,13 +1824,13 @@
           <w:szCs w:val="22"/>
         </w:rPr>
       </w:pPr>
-      <w:hyperlink w:anchor="_Toc526550309" w:history="1">
+      <w:hyperlink w:anchor="_Toc526887186" w:history="1">
         <w:r>
           <w:rPr>
             <w:rStyle w:val="Hyperlink"/>
             <w:noProof/>
           </w:rPr>
-          <w:t>Figure 2: RTC Init Steps from App Note</w:t>
+          <w:t>Figure 2: rtcSetAlarm flowchart</w:t>
         </w:r>
         <w:r>
           <w:rPr>
@@ -2136,7 +1851,80 @@
             <w:noProof/>
             <w:webHidden/>
           </w:rPr>
-          <w:instrText xml:space="preserve"> PAGEREF _Toc526550309 \h </w:instrText>
+          <w:instrText xml:space="preserve"> PAGEREF _Toc526887186 \h </w:instrText>
+        </w:r>
+        <w:r>
+          <w:rPr>
+            <w:noProof/>
+            <w:webHidden/>
+          </w:rPr>
+        </w:r>
+        <w:r>
+          <w:rPr>
+            <w:noProof/>
+            <w:webHidden/>
+          </w:rPr>
+          <w:fldChar w:fldCharType="separate"/>
+        </w:r>
+        <w:r>
+          <w:rPr>
+            <w:noProof/>
+            <w:webHidden/>
+          </w:rPr>
+          <w:t>3</w:t>
+        </w:r>
+        <w:r>
+          <w:rPr>
+            <w:noProof/>
+            <w:webHidden/>
+          </w:rPr>
+          <w:fldChar w:fldCharType="end"/>
+        </w:r>
+      </w:hyperlink>
+    </w:p>
+    <w:p>
+      <w:pPr>
+        <w:pStyle w:val="TableofFigures"/>
+        <w:tabs>
+          <w:tab w:val="right" w:leader="dot" w:pos="9350"/>
+        </w:tabs>
+        <w:rPr>
+          <w:rFonts w:eastAsiaTheme="minorEastAsia" w:cstheme="minorBidi"/>
+          <w:b w:val="0"/>
+          <w:bCs w:val="0"/>
+          <w:noProof/>
+          <w:sz w:val="22"/>
+          <w:szCs w:val="22"/>
+        </w:rPr>
+      </w:pPr>
+      <w:hyperlink w:anchor="_Toc526887187" w:history="1">
+        <w:r>
+          <w:rPr>
+            <w:rStyle w:val="Hyperlink"/>
+            <w:noProof/>
+          </w:rPr>
+          <w:t>Figure 3: rtcAttachAlarmInt Flowchart</w:t>
+        </w:r>
+        <w:r>
+          <w:rPr>
+            <w:noProof/>
+            <w:webHidden/>
+          </w:rPr>
+          <w:tab/>
+        </w:r>
+        <w:r>
+          <w:rPr>
+            <w:noProof/>
+            <w:webHidden/>
+          </w:rPr>
+          <w:fldChar w:fldCharType="begin"/>
+        </w:r>
+        <w:r>
+          <w:rPr>
+            <w:noProof/>
+            <w:webHidden/>
+          </w:rPr>
+          <w:instrText xml:space="preserve"> PAGEREF _Toc526887187 \h </w:instrText>
         </w:r>
         <w:r>
           <w:rPr>
@@ -2182,13 +1970,13 @@
           <w:szCs w:val="22"/>
         </w:rPr>
       </w:pPr>
-      <w:hyperlink w:anchor="_Toc526550310" w:history="1">
+      <w:hyperlink w:anchor="_Toc526887188" w:history="1">
         <w:r>
           <w:rPr>
             <w:rStyle w:val="Hyperlink"/>
             <w:noProof/>
           </w:rPr>
-          <w:t>Figure 3: RTC Init Flowchart</w:t>
+          <w:t>Figure 4: rtcDetachAlarmInt Flowchart</w:t>
         </w:r>
         <w:r>
           <w:rPr>
@@ -2209,7 +1997,7 @@
             <w:noProof/>
             <w:webHidden/>
           </w:rPr>
-          <w:instrText xml:space="preserve"> PAGEREF _Toc526550310 \h </w:instrText>
+          <w:instrText xml:space="preserve"> PAGEREF _Toc526887188 \h </w:instrText>
         </w:r>
         <w:r>
           <w:rPr>
@@ -2255,13 +2043,13 @@
           <w:szCs w:val="22"/>
         </w:rPr>
       </w:pPr>
-      <w:hyperlink w:anchor="_Toc526550311" w:history="1">
+      <w:hyperlink w:anchor="_Toc526887189" w:history="1">
         <w:r>
           <w:rPr>
             <w:rStyle w:val="Hyperlink"/>
             <w:noProof/>
           </w:rPr>
-          <w:t>Figure 4: rtcGetCount Flowchart</w:t>
+          <w:t>Figure 5: Main Flowchart</w:t>
         </w:r>
         <w:r>
           <w:rPr>
@@ -2282,7 +2070,7 @@
             <w:noProof/>
             <w:webHidden/>
           </w:rPr>
-          <w:instrText xml:space="preserve"> PAGEREF _Toc526550311 \h </w:instrText>
+          <w:instrText xml:space="preserve"> PAGEREF _Toc526887189 \h </w:instrText>
         </w:r>
         <w:r>
           <w:rPr>
@@ -2328,13 +2116,13 @@
           <w:szCs w:val="22"/>
         </w:rPr>
       </w:pPr>
-      <w:hyperlink w:anchor="_Toc526550312" w:history="1">
+      <w:hyperlink w:anchor="_Toc526887190" w:history="1">
         <w:r>
           <w:rPr>
             <w:rStyle w:val="Hyperlink"/>
             <w:noProof/>
           </w:rPr>
-          <w:t>Figure 5: rtcSetCount Flowchart</w:t>
+          <w:t>Figure 6: State Machine in Normal Mode</w:t>
         </w:r>
         <w:r>
           <w:rPr>
@@ -2355,80 +2143,7 @@
             <w:noProof/>
             <w:webHidden/>
           </w:rPr>
-          <w:instrText xml:space="preserve"> PAGEREF _Toc526550312 \h </w:instrText>
-        </w:r>
-        <w:r>
-          <w:rPr>
-            <w:noProof/>
-            <w:webHidden/>
-          </w:rPr>
-        </w:r>
-        <w:r>
-          <w:rPr>
-            <w:noProof/>
-            <w:webHidden/>
-          </w:rPr>
-          <w:fldChar w:fldCharType="separate"/>
-        </w:r>
-        <w:r>
-          <w:rPr>
-            <w:noProof/>
-            <w:webHidden/>
-          </w:rPr>
-          <w:t>7</w:t>
-        </w:r>
-        <w:r>
-          <w:rPr>
-            <w:noProof/>
-            <w:webHidden/>
-          </w:rPr>
-          <w:fldChar w:fldCharType="end"/>
-        </w:r>
-      </w:hyperlink>
-    </w:p>
-    <w:p>
-      <w:pPr>
-        <w:pStyle w:val="TableofFigures"/>
-        <w:tabs>
-          <w:tab w:val="right" w:leader="dot" w:pos="9350"/>
-        </w:tabs>
-        <w:rPr>
-          <w:rFonts w:eastAsiaTheme="minorEastAsia" w:cstheme="minorBidi"/>
-          <w:b w:val="0"/>
-          <w:bCs w:val="0"/>
-          <w:noProof/>
-          <w:sz w:val="22"/>
-          <w:szCs w:val="22"/>
-        </w:rPr>
-      </w:pPr>
-      <w:hyperlink w:anchor="_Toc526550313" w:history="1">
-        <w:r>
-          <w:rPr>
-            <w:rStyle w:val="Hyperlink"/>
-            <w:noProof/>
-          </w:rPr>
-          <w:t>Figure 6: rtcAttachSecondInterrupt Flowchart</w:t>
-        </w:r>
-        <w:r>
-          <w:rPr>
-            <w:noProof/>
-            <w:webHidden/>
-          </w:rPr>
-          <w:tab/>
-        </w:r>
-        <w:r>
-          <w:rPr>
-            <w:noProof/>
-            <w:webHidden/>
-          </w:rPr>
-          <w:fldChar w:fldCharType="begin"/>
-        </w:r>
-        <w:r>
-          <w:rPr>
-            <w:noProof/>
-            <w:webHidden/>
-          </w:rPr>
-          <w:instrText xml:space="preserve"> PAGEREF _Toc526550313 \h </w:instrText>
+          <w:instrText xml:space="preserve"> PAGEREF _Toc526887190 \h </w:instrText>
         </w:r>
         <w:r>
           <w:rPr>
@@ -2474,13 +2189,13 @@
           <w:szCs w:val="22"/>
         </w:rPr>
       </w:pPr>
-      <w:hyperlink w:anchor="_Toc526550314" w:history="1">
+      <w:hyperlink w:anchor="_Toc526887191" w:history="1">
         <w:r>
           <w:rPr>
             <w:rStyle w:val="Hyperlink"/>
             <w:noProof/>
           </w:rPr>
-          <w:t>Figure 7: rtcSetPrescaler Flowchart</w:t>
+          <w:t>Figure 7: State Machine Diagnostics Mode</w:t>
         </w:r>
         <w:r>
           <w:rPr>
@@ -2501,80 +2216,7 @@
             <w:noProof/>
             <w:webHidden/>
           </w:rPr>
-          <w:instrText xml:space="preserve"> PAGEREF _Toc526550314 \h </w:instrText>
-        </w:r>
-        <w:r>
-          <w:rPr>
-            <w:noProof/>
-            <w:webHidden/>
-          </w:rPr>
-        </w:r>
-        <w:r>
-          <w:rPr>
-            <w:noProof/>
-            <w:webHidden/>
-          </w:rPr>
-          <w:fldChar w:fldCharType="separate"/>
-        </w:r>
-        <w:r>
-          <w:rPr>
-            <w:noProof/>
-            <w:webHidden/>
-          </w:rPr>
-          <w:t>9</w:t>
-        </w:r>
-        <w:r>
-          <w:rPr>
-            <w:noProof/>
-            <w:webHidden/>
-          </w:rPr>
-          <w:fldChar w:fldCharType="end"/>
-        </w:r>
-      </w:hyperlink>
-    </w:p>
-    <w:p>
-      <w:pPr>
-        <w:pStyle w:val="TableofFigures"/>
-        <w:tabs>
-          <w:tab w:val="right" w:leader="dot" w:pos="9350"/>
-        </w:tabs>
-        <w:rPr>
-          <w:rFonts w:eastAsiaTheme="minorEastAsia" w:cstheme="minorBidi"/>
-          <w:b w:val="0"/>
-          <w:bCs w:val="0"/>
-          <w:noProof/>
-          <w:sz w:val="22"/>
-          <w:szCs w:val="22"/>
-        </w:rPr>
-      </w:pPr>
-      <w:hyperlink w:anchor="_Toc526550315" w:history="1">
-        <w:r>
-          <w:rPr>
-            <w:rStyle w:val="Hyperlink"/>
-            <w:noProof/>
-          </w:rPr>
-          <w:t>Figure 8: Main Flowchart</w:t>
-        </w:r>
-        <w:r>
-          <w:rPr>
-            <w:noProof/>
-            <w:webHidden/>
-          </w:rPr>
-          <w:tab/>
-        </w:r>
-        <w:r>
-          <w:rPr>
-            <w:noProof/>
-            <w:webHidden/>
-          </w:rPr>
-          <w:fldChar w:fldCharType="begin"/>
-        </w:r>
-        <w:r>
-          <w:rPr>
-            <w:noProof/>
-            <w:webHidden/>
-          </w:rPr>
-          <w:instrText xml:space="preserve"> PAGEREF _Toc526550315 \h </w:instrText>
+          <w:instrText xml:space="preserve"> PAGEREF _Toc526887191 \h </w:instrText>
         </w:r>
         <w:r>
           <w:rPr>
@@ -2620,13 +2262,13 @@
           <w:szCs w:val="22"/>
         </w:rPr>
       </w:pPr>
-      <w:hyperlink w:anchor="_Toc526550316" w:history="1">
+      <w:hyperlink w:anchor="_Toc526887192" w:history="1">
         <w:r>
           <w:rPr>
             <w:rStyle w:val="Hyperlink"/>
             <w:noProof/>
           </w:rPr>
-          <w:t>Figure 9: Main Loop (Serial Input)</w:t>
+          <w:t>Figure 8: Schematic On-board</w:t>
         </w:r>
         <w:r>
           <w:rPr>
@@ -2647,7 +2289,7 @@
             <w:noProof/>
             <w:webHidden/>
           </w:rPr>
-          <w:instrText xml:space="preserve"> PAGEREF _Toc526550316 \h </w:instrText>
+          <w:instrText xml:space="preserve"> PAGEREF _Toc526887192 \h </w:instrText>
         </w:r>
         <w:r>
           <w:rPr>
@@ -2680,225 +2322,6 @@
     </w:p>
     <w:p>
       <w:pPr>
-        <w:pStyle w:val="TableofFigures"/>
-        <w:tabs>
-          <w:tab w:val="right" w:leader="dot" w:pos="9350"/>
-        </w:tabs>
-        <w:rPr>
-          <w:rFonts w:eastAsiaTheme="minorEastAsia" w:cstheme="minorBidi"/>
-          <w:b w:val="0"/>
-          <w:bCs w:val="0"/>
-          <w:noProof/>
-          <w:sz w:val="22"/>
-          <w:szCs w:val="22"/>
-        </w:rPr>
-      </w:pPr>
-      <w:hyperlink w:anchor="_Toc526550317" w:history="1">
-        <w:r>
-          <w:rPr>
-            <w:rStyle w:val="Hyperlink"/>
-            <w:noProof/>
-          </w:rPr>
-          <w:t>Figure 10: Second Interrupt Handler</w:t>
-        </w:r>
-        <w:r>
-          <w:rPr>
-            <w:noProof/>
-            <w:webHidden/>
-          </w:rPr>
-          <w:tab/>
-        </w:r>
-        <w:r>
-          <w:rPr>
-            <w:noProof/>
-            <w:webHidden/>
-          </w:rPr>
-          <w:fldChar w:fldCharType="begin"/>
-        </w:r>
-        <w:r>
-          <w:rPr>
-            <w:noProof/>
-            <w:webHidden/>
-          </w:rPr>
-          <w:instrText xml:space="preserve"> PAGEREF _Toc526550317 \h </w:instrText>
-        </w:r>
-        <w:r>
-          <w:rPr>
-            <w:noProof/>
-            <w:webHidden/>
-          </w:rPr>
-        </w:r>
-        <w:r>
-          <w:rPr>
-            <w:noProof/>
-            <w:webHidden/>
-          </w:rPr>
-          <w:fldChar w:fldCharType="separate"/>
-        </w:r>
-        <w:r>
-          <w:rPr>
-            <w:noProof/>
-            <w:webHidden/>
-          </w:rPr>
-          <w:t>12</w:t>
-        </w:r>
-        <w:r>
-          <w:rPr>
-            <w:noProof/>
-            <w:webHidden/>
-          </w:rPr>
-          <w:fldChar w:fldCharType="end"/>
-        </w:r>
-      </w:hyperlink>
-    </w:p>
-    <w:p>
-      <w:pPr>
-        <w:pStyle w:val="TableofFigures"/>
-        <w:tabs>
-          <w:tab w:val="right" w:leader="dot" w:pos="9350"/>
-        </w:tabs>
-        <w:rPr>
-          <w:rFonts w:eastAsiaTheme="minorEastAsia" w:cstheme="minorBidi"/>
-          <w:b w:val="0"/>
-          <w:bCs w:val="0"/>
-          <w:noProof/>
-          <w:sz w:val="22"/>
-          <w:szCs w:val="22"/>
-        </w:rPr>
-      </w:pPr>
-      <w:hyperlink w:anchor="_Toc526550318" w:history="1">
-        <w:r>
-          <w:rPr>
-            <w:rStyle w:val="Hyperlink"/>
-            <w:noProof/>
-          </w:rPr>
-          <w:t>Figure 11: Button Interrupt Handler</w:t>
-        </w:r>
-        <w:r>
-          <w:rPr>
-            <w:noProof/>
-            <w:webHidden/>
-          </w:rPr>
-          <w:tab/>
-        </w:r>
-        <w:r>
-          <w:rPr>
-            <w:noProof/>
-            <w:webHidden/>
-          </w:rPr>
-          <w:fldChar w:fldCharType="begin"/>
-        </w:r>
-        <w:r>
-          <w:rPr>
-            <w:noProof/>
-            <w:webHidden/>
-          </w:rPr>
-          <w:instrText xml:space="preserve"> PAGEREF _Toc526550318 \h </w:instrText>
-        </w:r>
-        <w:r>
-          <w:rPr>
-            <w:noProof/>
-            <w:webHidden/>
-          </w:rPr>
-        </w:r>
-        <w:r>
-          <w:rPr>
-            <w:noProof/>
-            <w:webHidden/>
-          </w:rPr>
-          <w:fldChar w:fldCharType="separate"/>
-        </w:r>
-        <w:r>
-          <w:rPr>
-            <w:noProof/>
-            <w:webHidden/>
-          </w:rPr>
-          <w:t>13</w:t>
-        </w:r>
-        <w:r>
-          <w:rPr>
-            <w:noProof/>
-            <w:webHidden/>
-          </w:rPr>
-          <w:fldChar w:fldCharType="end"/>
-        </w:r>
-      </w:hyperlink>
-    </w:p>
-    <w:p>
-      <w:pPr>
-        <w:pStyle w:val="TableofFigures"/>
-        <w:tabs>
-          <w:tab w:val="right" w:leader="dot" w:pos="9350"/>
-        </w:tabs>
-        <w:rPr>
-          <w:rFonts w:eastAsiaTheme="minorEastAsia" w:cstheme="minorBidi"/>
-          <w:b w:val="0"/>
-          <w:bCs w:val="0"/>
-          <w:noProof/>
-          <w:sz w:val="22"/>
-          <w:szCs w:val="22"/>
-        </w:rPr>
-      </w:pPr>
-      <w:hyperlink w:anchor="_Toc526550319" w:history="1">
-        <w:r>
-          <w:rPr>
-            <w:rStyle w:val="Hyperlink"/>
-            <w:noProof/>
-          </w:rPr>
-          <w:t>Figure 12: Schematic On-board</w:t>
-        </w:r>
-        <w:r>
-          <w:rPr>
-            <w:noProof/>
-            <w:webHidden/>
-          </w:rPr>
-          <w:tab/>
-        </w:r>
-        <w:r>
-          <w:rPr>
-            <w:noProof/>
-            <w:webHidden/>
-          </w:rPr>
-          <w:fldChar w:fldCharType="begin"/>
-        </w:r>
-        <w:r>
-          <w:rPr>
-            <w:noProof/>
-            <w:webHidden/>
-          </w:rPr>
-          <w:instrText xml:space="preserve"> PAGEREF _Toc526550319 \h </w:instrText>
-        </w:r>
-        <w:r>
-          <w:rPr>
-            <w:noProof/>
-            <w:webHidden/>
-          </w:rPr>
-        </w:r>
-        <w:r>
-          <w:rPr>
-            <w:noProof/>
-            <w:webHidden/>
-          </w:rPr>
-          <w:fldChar w:fldCharType="separate"/>
-        </w:r>
-        <w:r>
-          <w:rPr>
-            <w:noProof/>
-            <w:webHidden/>
-          </w:rPr>
-          <w:t>14</w:t>
-        </w:r>
-        <w:r>
-          <w:rPr>
-            <w:noProof/>
-            <w:webHidden/>
-          </w:rPr>
-          <w:fldChar w:fldCharType="end"/>
-        </w:r>
-      </w:hyperlink>
-    </w:p>
-    <w:p>
-      <w:pPr>
         <w:rPr>
           <w:b/>
         </w:rPr>
@@ -2907,6 +2330,7 @@
         <w:rPr>
           <w:b/>
         </w:rPr>
+        <w:lastRenderedPageBreak/>
         <w:fldChar w:fldCharType="end"/>
       </w:r>
     </w:p>
@@ -2928,7 +2352,7 @@
       <w:pPr>
         <w:pStyle w:val="Heading1"/>
       </w:pPr>
-      <w:bookmarkStart w:id="1" w:name="_Toc526550281"/>
+      <w:bookmarkStart w:id="1" w:name="_Toc526887163"/>
       <w:r>
         <w:lastRenderedPageBreak/>
         <w:t>Problem Statement</w:t>
@@ -2939,7 +2363,7 @@
       <w:pPr>
         <w:pStyle w:val="Heading2"/>
       </w:pPr>
-      <w:bookmarkStart w:id="2" w:name="_Toc526550282"/>
+      <w:bookmarkStart w:id="2" w:name="_Toc526887164"/>
       <w:r>
         <w:t>Description</w:t>
       </w:r>
@@ -2980,7 +2404,7 @@
       <w:pPr>
         <w:pStyle w:val="Heading2"/>
       </w:pPr>
-      <w:bookmarkStart w:id="3" w:name="_Toc526550283"/>
+      <w:bookmarkStart w:id="3" w:name="_Toc526887165"/>
       <w:r>
         <w:t>Requirements</w:t>
       </w:r>
@@ -3108,7 +2532,7 @@
       <w:pPr>
         <w:pStyle w:val="Heading1"/>
       </w:pPr>
-      <w:bookmarkStart w:id="4" w:name="_Toc526550284"/>
+      <w:bookmarkStart w:id="4" w:name="_Toc526887166"/>
       <w:r>
         <w:t>Assumptions</w:t>
       </w:r>
@@ -3179,7 +2603,7 @@
       <w:pPr>
         <w:pStyle w:val="Heading1"/>
       </w:pPr>
-      <w:bookmarkStart w:id="5" w:name="_Toc526550285"/>
+      <w:bookmarkStart w:id="5" w:name="_Toc526887167"/>
       <w:r>
         <w:t>Equipment</w:t>
       </w:r>
@@ -3189,7 +2613,7 @@
       <w:pPr>
         <w:pStyle w:val="Heading2"/>
       </w:pPr>
-      <w:bookmarkStart w:id="6" w:name="_Toc526550286"/>
+      <w:bookmarkStart w:id="6" w:name="_Toc526887168"/>
       <w:r>
         <w:t>Hardware</w:t>
       </w:r>
@@ -3373,7 +2797,7 @@
         <w:pStyle w:val="Heading1"/>
       </w:pPr>
       <w:bookmarkStart w:id="7" w:name="_Ref526539569"/>
-      <w:bookmarkStart w:id="8" w:name="_Toc526550287"/>
+      <w:bookmarkStart w:id="8" w:name="_Toc526887169"/>
       <w:r>
         <w:lastRenderedPageBreak/>
         <w:t>Architecture</w:t>
@@ -3431,7 +2855,7 @@
         <w:rPr>
           <w:noProof/>
         </w:rPr>
-        <w:t>13</w:t>
+        <w:t>8</w:t>
       </w:r>
       <w:r>
         <w:fldChar w:fldCharType="end"/>
@@ -3498,7 +2922,7 @@
         <w:jc w:val="center"/>
       </w:pPr>
       <w:bookmarkStart w:id="9" w:name="_Ref525666451"/>
-      <w:bookmarkStart w:id="10" w:name="_Toc526550308"/>
+      <w:bookmarkStart w:id="10" w:name="_Toc526887185"/>
       <w:r>
         <w:t xml:space="preserve">Figure </w:t>
       </w:r>
@@ -3542,7 +2966,7 @@
       <w:pPr>
         <w:pStyle w:val="Heading1"/>
       </w:pPr>
-      <w:bookmarkStart w:id="11" w:name="_Toc526550288"/>
+      <w:bookmarkStart w:id="11" w:name="_Toc526887170"/>
       <w:r>
         <w:t>Design</w:t>
       </w:r>
@@ -3573,9 +2997,11 @@
       <w:pPr>
         <w:pStyle w:val="Heading2"/>
       </w:pPr>
+      <w:bookmarkStart w:id="12" w:name="_Toc526887171"/>
       <w:r>
         <w:t>RTC Controller</w:t>
       </w:r>
+      <w:bookmarkEnd w:id="12"/>
     </w:p>
     <w:p>
       <w:r>
@@ -3667,8 +3093,8 @@
       <w:pPr>
         <w:pStyle w:val="Heading3"/>
       </w:pPr>
-      <w:bookmarkStart w:id="12" w:name="_Toc526550300"/>
       <w:bookmarkStart w:id="13" w:name="_Toc526549113"/>
+      <w:bookmarkStart w:id="14" w:name="_Toc526887172"/>
       <w:proofErr w:type="spellStart"/>
       <w:r>
         <w:t>rtcSet</w:t>
@@ -3677,6 +3103,7 @@
       <w:r>
         <w:t>Alarm</w:t>
       </w:r>
+      <w:bookmarkEnd w:id="14"/>
       <w:proofErr w:type="spellEnd"/>
     </w:p>
     <w:p>
@@ -3754,6 +3181,7 @@
           <w:i w:val="0"/>
         </w:rPr>
       </w:pPr>
+      <w:bookmarkStart w:id="15" w:name="_Toc526887186"/>
       <w:r>
         <w:t xml:space="preserve">Figure </w:t>
       </w:r>
@@ -3776,13 +3204,15 @@
       <w:r>
         <w:t xml:space="preserve"> flowchart</w:t>
       </w:r>
+      <w:bookmarkEnd w:id="15"/>
     </w:p>
     <w:p>
       <w:pPr>
         <w:pStyle w:val="Heading3"/>
       </w:pPr>
-      <w:bookmarkStart w:id="14" w:name="_Ref526539198"/>
-      <w:bookmarkStart w:id="15" w:name="_Toc526549114"/>
+      <w:bookmarkStart w:id="16" w:name="_Ref526539198"/>
+      <w:bookmarkStart w:id="17" w:name="_Toc526549114"/>
+      <w:bookmarkStart w:id="18" w:name="_Toc526887173"/>
       <w:proofErr w:type="spellStart"/>
       <w:r>
         <w:t>rtcAttach</w:t>
@@ -3793,8 +3223,9 @@
       <w:r>
         <w:t>Interrupt</w:t>
       </w:r>
-      <w:bookmarkEnd w:id="14"/>
-      <w:bookmarkEnd w:id="15"/>
+      <w:bookmarkEnd w:id="16"/>
+      <w:bookmarkEnd w:id="17"/>
+      <w:bookmarkEnd w:id="18"/>
       <w:proofErr w:type="spellEnd"/>
     </w:p>
     <w:p>
@@ -3933,7 +3364,8 @@
         <w:pStyle w:val="Caption"/>
         <w:jc w:val="center"/>
       </w:pPr>
-      <w:bookmarkStart w:id="16" w:name="_Ref526884126"/>
+      <w:bookmarkStart w:id="19" w:name="_Ref526884126"/>
+      <w:bookmarkStart w:id="20" w:name="_Toc526887187"/>
       <w:r>
         <w:t xml:space="preserve">Figure </w:t>
       </w:r>
@@ -3945,7 +3377,7 @@
           <w:t>3</w:t>
         </w:r>
       </w:fldSimple>
-      <w:bookmarkEnd w:id="16"/>
+      <w:bookmarkEnd w:id="19"/>
       <w:r>
         <w:t xml:space="preserve">: </w:t>
       </w:r>
@@ -3957,15 +3389,18 @@
       <w:r>
         <w:t xml:space="preserve"> Flowchart</w:t>
       </w:r>
+      <w:bookmarkEnd w:id="20"/>
     </w:p>
     <w:p>
       <w:pPr>
         <w:pStyle w:val="Heading3"/>
       </w:pPr>
+      <w:bookmarkStart w:id="21" w:name="_Toc526887174"/>
       <w:proofErr w:type="spellStart"/>
       <w:r>
         <w:t>rtcDetachInterrupt</w:t>
       </w:r>
+      <w:bookmarkEnd w:id="21"/>
       <w:proofErr w:type="spellEnd"/>
     </w:p>
     <w:p>
@@ -4063,7 +3498,8 @@
         <w:pStyle w:val="Caption"/>
         <w:jc w:val="center"/>
       </w:pPr>
-      <w:bookmarkStart w:id="17" w:name="_Ref526884371"/>
+      <w:bookmarkStart w:id="22" w:name="_Ref526884371"/>
+      <w:bookmarkStart w:id="23" w:name="_Toc526887188"/>
       <w:r>
         <w:t xml:space="preserve">Figure </w:t>
       </w:r>
@@ -4075,7 +3511,7 @@
           <w:t>4</w:t>
         </w:r>
       </w:fldSimple>
-      <w:bookmarkEnd w:id="17"/>
+      <w:bookmarkEnd w:id="22"/>
       <w:r>
         <w:t xml:space="preserve">: </w:t>
       </w:r>
@@ -4087,14 +3523,17 @@
       <w:r>
         <w:t xml:space="preserve"> Flowchart</w:t>
       </w:r>
+      <w:bookmarkEnd w:id="23"/>
     </w:p>
     <w:p>
       <w:pPr>
         <w:pStyle w:val="Heading2"/>
       </w:pPr>
+      <w:bookmarkStart w:id="24" w:name="_Toc526887175"/>
       <w:r>
         <w:t>Program design</w:t>
       </w:r>
+      <w:bookmarkEnd w:id="24"/>
     </w:p>
     <w:p>
       <w:r>
@@ -4186,7 +3625,8 @@
         <w:pStyle w:val="Caption"/>
         <w:jc w:val="center"/>
       </w:pPr>
-      <w:bookmarkStart w:id="18" w:name="_Ref526884900"/>
+      <w:bookmarkStart w:id="25" w:name="_Ref526884900"/>
+      <w:bookmarkStart w:id="26" w:name="_Toc526887189"/>
       <w:r>
         <w:t xml:space="preserve">Figure </w:t>
       </w:r>
@@ -4198,18 +3638,21 @@
           <w:t>5</w:t>
         </w:r>
       </w:fldSimple>
-      <w:bookmarkEnd w:id="18"/>
+      <w:bookmarkEnd w:id="25"/>
       <w:r>
         <w:t>: Main Flowchart</w:t>
       </w:r>
+      <w:bookmarkEnd w:id="26"/>
     </w:p>
     <w:p>
       <w:pPr>
         <w:pStyle w:val="Heading3"/>
       </w:pPr>
+      <w:bookmarkStart w:id="27" w:name="_Toc526887176"/>
       <w:r>
         <w:t>State Machine</w:t>
       </w:r>
+      <w:bookmarkEnd w:id="27"/>
     </w:p>
     <w:p>
       <w:r>
@@ -4289,11 +3732,11 @@
       <w:pPr>
         <w:pStyle w:val="Heading4"/>
       </w:pPr>
-      <w:bookmarkStart w:id="19" w:name="_Ref526885753"/>
+      <w:bookmarkStart w:id="28" w:name="_Ref526885753"/>
       <w:r>
         <w:t>Normal Mode</w:t>
       </w:r>
-      <w:bookmarkEnd w:id="19"/>
+      <w:bookmarkEnd w:id="28"/>
     </w:p>
     <w:p>
       <w:r>
@@ -4668,6 +4111,7 @@
         <w:pStyle w:val="Caption"/>
         <w:jc w:val="center"/>
       </w:pPr>
+      <w:bookmarkStart w:id="29" w:name="_Toc526887190"/>
       <w:r>
         <w:t xml:space="preserve">Figure </w:t>
       </w:r>
@@ -4682,6 +4126,7 @@
       <w:r>
         <w:t>: State Machine in Normal Mode</w:t>
       </w:r>
+      <w:bookmarkEnd w:id="29"/>
     </w:p>
     <w:p>
       <w:pPr>
@@ -4979,6 +4424,7 @@
         <w:pStyle w:val="Caption"/>
         <w:jc w:val="center"/>
       </w:pPr>
+      <w:bookmarkStart w:id="30" w:name="_Toc526887191"/>
       <w:r>
         <w:t xml:space="preserve">Figure </w:t>
       </w:r>
@@ -4993,6 +4439,7 @@
       <w:r>
         <w:t>: State Machine Diagnostics Mode</w:t>
       </w:r>
+      <w:bookmarkEnd w:id="30"/>
     </w:p>
     <w:p>
       <w:r>
@@ -5003,10 +4450,11 @@
       <w:pPr>
         <w:pStyle w:val="Heading1"/>
       </w:pPr>
+      <w:bookmarkStart w:id="31" w:name="_Toc526887177"/>
       <w:r>
         <w:t>Implementation</w:t>
       </w:r>
-      <w:bookmarkEnd w:id="12"/>
+      <w:bookmarkEnd w:id="31"/>
     </w:p>
     <w:p>
       <w:r>
@@ -5102,8 +4550,8 @@
         <w:pStyle w:val="Caption"/>
         <w:jc w:val="center"/>
       </w:pPr>
-      <w:bookmarkStart w:id="20" w:name="_Ref525666469"/>
-      <w:bookmarkStart w:id="21" w:name="_Toc526550319"/>
+      <w:bookmarkStart w:id="32" w:name="_Ref525666469"/>
+      <w:bookmarkStart w:id="33" w:name="_Toc526887192"/>
       <w:r>
         <w:t xml:space="preserve">Figure </w:t>
       </w:r>
@@ -5137,11 +4585,11 @@
         </w:rPr>
         <w:fldChar w:fldCharType="end"/>
       </w:r>
-      <w:bookmarkEnd w:id="20"/>
+      <w:bookmarkEnd w:id="32"/>
       <w:r>
         <w:t>: Schematic On-board</w:t>
       </w:r>
-      <w:bookmarkEnd w:id="21"/>
+      <w:bookmarkEnd w:id="33"/>
     </w:p>
     <w:p>
       <w:r>
@@ -5219,9 +4667,11 @@
       <w:pPr>
         <w:pStyle w:val="Heading2"/>
       </w:pPr>
+      <w:bookmarkStart w:id="34" w:name="_Toc526887178"/>
       <w:r>
         <w:t>Arduino Functions Used</w:t>
       </w:r>
+      <w:bookmarkEnd w:id="34"/>
     </w:p>
     <w:p>
       <w:pPr>
@@ -5385,12 +4835,12 @@
       <w:pPr>
         <w:pStyle w:val="Heading1"/>
       </w:pPr>
-      <w:bookmarkStart w:id="22" w:name="_Toc526550301"/>
+      <w:bookmarkStart w:id="35" w:name="_Toc526887179"/>
       <w:r>
         <w:lastRenderedPageBreak/>
         <w:t>Test Plan</w:t>
       </w:r>
-      <w:bookmarkEnd w:id="22"/>
+      <w:bookmarkEnd w:id="35"/>
     </w:p>
     <w:p>
       <w:pPr>
@@ -5657,12 +5107,12 @@
       <w:pPr>
         <w:pStyle w:val="Heading1"/>
       </w:pPr>
-      <w:bookmarkStart w:id="23" w:name="_Toc526550302"/>
+      <w:bookmarkStart w:id="36" w:name="_Toc526887180"/>
       <w:r>
         <w:lastRenderedPageBreak/>
         <w:t>Test Results</w:t>
       </w:r>
-      <w:bookmarkEnd w:id="23"/>
+      <w:bookmarkEnd w:id="36"/>
     </w:p>
     <w:p>
       <w:r>
@@ -5699,7 +5149,7 @@
         <w:keepNext/>
         <w:jc w:val="center"/>
       </w:pPr>
-      <w:bookmarkStart w:id="24" w:name="_Ref525671507"/>
+      <w:bookmarkStart w:id="37" w:name="_Ref525671507"/>
       <w:r>
         <w:t xml:space="preserve">Table </w:t>
       </w:r>
@@ -5742,7 +5192,7 @@
       <w:r>
         <w:t xml:space="preserve"> Test Results</w:t>
       </w:r>
-      <w:bookmarkEnd w:id="24"/>
+      <w:bookmarkEnd w:id="37"/>
     </w:p>
     <w:tbl>
       <w:tblPr>
@@ -6112,21 +5562,21 @@
       <w:pPr>
         <w:pStyle w:val="Heading1"/>
       </w:pPr>
-      <w:bookmarkStart w:id="25" w:name="_Toc526550303"/>
+      <w:bookmarkStart w:id="38" w:name="_Toc526887181"/>
       <w:r>
         <w:t>Suggestions</w:t>
       </w:r>
-      <w:bookmarkEnd w:id="25"/>
+      <w:bookmarkEnd w:id="38"/>
     </w:p>
     <w:p>
       <w:pPr>
         <w:pStyle w:val="Heading2"/>
       </w:pPr>
-      <w:bookmarkStart w:id="26" w:name="_Toc526550304"/>
+      <w:bookmarkStart w:id="39" w:name="_Toc526887182"/>
       <w:r>
         <w:t>Future Improvements to this Implementation</w:t>
       </w:r>
-      <w:bookmarkEnd w:id="26"/>
+      <w:bookmarkEnd w:id="39"/>
     </w:p>
     <w:p>
       <w:pPr>
@@ -6142,8 +5592,6 @@
       <w:r>
         <w:t>input formats could be implemented.</w:t>
       </w:r>
-      <w:bookmarkStart w:id="27" w:name="_GoBack"/>
-      <w:bookmarkEnd w:id="27"/>
     </w:p>
     <w:p>
       <w:pPr>
@@ -6170,7 +5618,7 @@
           <w:rFonts w:eastAsiaTheme="minorHAnsi"/>
         </w:rPr>
       </w:pPr>
-      <w:bookmarkStart w:id="28" w:name="_Toc526550306"/>
+      <w:bookmarkStart w:id="40" w:name="_Toc526887183"/>
       <w:r>
         <w:rPr>
           <w:rFonts w:eastAsiaTheme="minorHAnsi"/>
@@ -6178,7 +5626,7 @@
         <w:lastRenderedPageBreak/>
         <w:t>Code</w:t>
       </w:r>
-      <w:bookmarkEnd w:id="28"/>
+      <w:bookmarkEnd w:id="40"/>
     </w:p>
     <w:p>
       <w:r>
@@ -6212,7 +5660,16 @@
         </w:numPr>
       </w:pPr>
       <w:r>
-        <w:t>Lab4_Rev0 – Initial design with RTClock library</w:t>
+        <w:t>Lab</w:t>
+      </w:r>
+      <w:r>
+        <w:t>5</w:t>
+      </w:r>
+      <w:r>
+        <w:t>_Rev</w:t>
+      </w:r>
+      <w:r>
+        <w:t>1 – Bulk of Lab working</w:t>
       </w:r>
     </w:p>
     <w:p>
@@ -6224,7 +5681,7 @@
         </w:numPr>
       </w:pPr>
       <w:r>
-        <w:t>Lab4_Rev1 – First pass without RTClock, with some bugs left in it</w:t>
+        <w:t>Lab5_Rev2 – Ability to write RTC during diagnostic; additional documentation and drawings</w:t>
       </w:r>
     </w:p>
     <w:p>
@@ -6236,13 +5693,29 @@
         </w:numPr>
       </w:pPr>
       <w:r>
-        <w:t>Lab4_Rev2 – Final code at time of this document</w:t>
+        <w:t xml:space="preserve">Lab5_Rev3 – Move </w:t>
+      </w:r>
+      <w:proofErr w:type="spellStart"/>
+      <w:r>
+        <w:t>digitalWrites</w:t>
+      </w:r>
+      <w:proofErr w:type="spellEnd"/>
+      <w:r>
+        <w:t xml:space="preserve"> on </w:t>
+      </w:r>
+      <w:proofErr w:type="spellStart"/>
+      <w:r>
+        <w:t>enterDiagnostic</w:t>
+      </w:r>
+      <w:proofErr w:type="spellEnd"/>
+      <w:r>
+        <w:t xml:space="preserve"> for better timing, deleted unnecessary debug statements, more documentation</w:t>
       </w:r>
       <w:r>
         <w:br w:type="page"/>
       </w:r>
     </w:p>
-    <w:bookmarkStart w:id="29" w:name="_Toc526550307" w:displacedByCustomXml="next"/>
+    <w:bookmarkStart w:id="41" w:name="_Toc526887184" w:displacedByCustomXml="next"/>
     <w:sdt>
       <w:sdtPr>
         <w:rPr>
@@ -6265,7 +5738,7 @@
           <w:r>
             <w:t>References</w:t>
           </w:r>
-          <w:bookmarkEnd w:id="29"/>
+          <w:bookmarkEnd w:id="41"/>
         </w:p>
         <w:sdt>
           <w:sdtPr>
@@ -6296,166 +5769,7 @@
                 <w:rPr>
                   <w:noProof/>
                 </w:rPr>
-                <w:t xml:space="preserve">Arduino. 2018. </w:t>
-              </w:r>
-              <w:r>
-                <w:rPr>
-                  <w:i/>
-                  <w:iCs/>
-                  <w:noProof/>
-                </w:rPr>
-                <w:t>attachInterrupt.</w:t>
-              </w:r>
-              <w:r>
-                <w:rPr>
-                  <w:noProof/>
-                </w:rPr>
-                <w:t xml:space="preserve"> https://www.arduino.cc/reference/en/language/functions/external-interrupts/attachinterrupt/.</w:t>
-              </w:r>
-            </w:p>
-            <w:p>
-              <w:pPr>
-                <w:pStyle w:val="Bibliography"/>
-                <w:ind w:left="720" w:hanging="720"/>
-                <w:rPr>
-                  <w:noProof/>
-                </w:rPr>
-              </w:pPr>
-              <w:r>
-                <w:rPr>
-                  <w:noProof/>
-                </w:rPr>
-                <w:t xml:space="preserve">—. 2018. </w:t>
-              </w:r>
-              <w:r>
-                <w:rPr>
-                  <w:i/>
-                  <w:iCs/>
-                  <w:noProof/>
-                </w:rPr>
-                <w:t>Interrupts.</w:t>
-              </w:r>
-              <w:r>
-                <w:rPr>
-                  <w:noProof/>
-                </w:rPr>
-                <w:t xml:space="preserve"> https://www.arduino.cc/reference/en/language/functions/interrupts/interrupts/.</w:t>
-              </w:r>
-            </w:p>
-            <w:p>
-              <w:pPr>
-                <w:pStyle w:val="Bibliography"/>
-                <w:ind w:left="720" w:hanging="720"/>
-                <w:rPr>
-                  <w:noProof/>
-                </w:rPr>
-              </w:pPr>
-              <w:r>
-                <w:rPr>
-                  <w:noProof/>
-                </w:rPr>
-                <w:t xml:space="preserve">—. 2018. </w:t>
-              </w:r>
-              <w:r>
-                <w:rPr>
-                  <w:i/>
-                  <w:iCs/>
-                  <w:noProof/>
-                </w:rPr>
-                <w:t>Serial Reference.</w:t>
-              </w:r>
-              <w:r>
-                <w:rPr>
-                  <w:noProof/>
-                </w:rPr>
-                <w:t xml:space="preserve"> Accessed September 23, 2018. https://www.arduino.cc/reference/en/language/functions/communication/serial/.</w:t>
-              </w:r>
-            </w:p>
-            <w:p>
-              <w:pPr>
-                <w:pStyle w:val="Bibliography"/>
-                <w:ind w:left="720" w:hanging="720"/>
-                <w:rPr>
-                  <w:noProof/>
-                </w:rPr>
-              </w:pPr>
-              <w:r>
-                <w:rPr>
-                  <w:noProof/>
-                </w:rPr>
-                <w:t xml:space="preserve">Leaf Labs. 2014. </w:t>
-              </w:r>
-              <w:r>
-                <w:rPr>
-                  <w:i/>
-                  <w:iCs/>
-                  <w:noProof/>
-                </w:rPr>
-                <w:t>LibMaple APIs.</w:t>
-              </w:r>
-              <w:r>
-                <w:rPr>
-                  <w:noProof/>
-                </w:rPr>
-                <w:t xml:space="preserve"> 1 15. Accessed 2018. http://docs.leaflabs.com/static.leaflabs.com/pub/leaflabs/maple-docs/0.0.12/libmaple/apis.html.</w:t>
-              </w:r>
-            </w:p>
-            <w:p>
-              <w:pPr>
-                <w:pStyle w:val="Bibliography"/>
-                <w:ind w:left="720" w:hanging="720"/>
-                <w:rPr>
-                  <w:noProof/>
-                </w:rPr>
-              </w:pPr>
-              <w:r>
-                <w:rPr>
-                  <w:noProof/>
-                </w:rPr>
-                <w:t xml:space="preserve">Misja.com. 2018. </w:t>
-              </w:r>
-              <w:r>
-                <w:rPr>
-                  <w:i/>
-                  <w:iCs/>
-                  <w:noProof/>
-                </w:rPr>
-                <w:t>Epoch Converter.</w:t>
-              </w:r>
-              <w:r>
-                <w:rPr>
-                  <w:noProof/>
-                </w:rPr>
-                <w:t xml:space="preserve"> Accessed 9 30, 2018. https://www.epochconverter.com/.</w:t>
-              </w:r>
-            </w:p>
-            <w:p>
-              <w:pPr>
-                <w:pStyle w:val="Bibliography"/>
-                <w:ind w:left="720" w:hanging="720"/>
-                <w:rPr>
-                  <w:noProof/>
-                </w:rPr>
-              </w:pPr>
-              <w:r>
-                <w:rPr>
-                  <w:noProof/>
-                </w:rPr>
-                <w:t xml:space="preserve">Okel, Taylor. 2018. </w:t>
-              </w:r>
-              <w:r>
-                <w:rPr>
-                  <w:i/>
-                  <w:iCs/>
-                  <w:noProof/>
-                </w:rPr>
-                <w:t>Module 5 Git Repository.</w:t>
-              </w:r>
-              <w:r>
-                <w:rPr>
-                  <w:noProof/>
-                </w:rPr>
-                <w:t xml:space="preserve"> October 5. https://github.com/525-615-81-FA18/labs-okeltw/tree/master/Labs/Module5.</w:t>
+                <w:t>Okel, Taylor. 2018. "Lab 4: Real Time Clock." Lab Report.</w:t>
               </w:r>
             </w:p>
             <w:p>
@@ -6485,51 +5799,7 @@
                 <w:rPr>
                   <w:noProof/>
                 </w:rPr>
-                <w:t xml:space="preserve">ST. 2009. "AN2821 Application Note." </w:t>
-              </w:r>
-              <w:r>
-                <w:rPr>
-                  <w:i/>
-                  <w:iCs/>
-                  <w:noProof/>
-                </w:rPr>
-                <w:t>st.com.</w:t>
-              </w:r>
-              <w:r>
-                <w:rPr>
-                  <w:noProof/>
-                </w:rPr>
-                <w:t xml:space="preserve"> April. https://www.st.com/content/ccc/resource/technical/document/application_note/b0/34/9f/35/17/88/43/41/CD00207941.pdf/files/CD00207941.pdf/jcr:content/translations/en.CD00207941.pdf.</w:t>
-              </w:r>
-            </w:p>
-            <w:p>
-              <w:pPr>
-                <w:pStyle w:val="Bibliography"/>
-                <w:ind w:left="720" w:hanging="720"/>
-                <w:rPr>
-                  <w:noProof/>
-                </w:rPr>
-              </w:pPr>
-              <w:r>
-                <w:rPr>
-                  <w:noProof/>
-                </w:rPr>
-                <w:t>—. 2018. "STM32F103xB Reference Manual." STMicroelectronics, April. 34.</w:t>
-              </w:r>
-            </w:p>
-            <w:p>
-              <w:pPr>
-                <w:pStyle w:val="Bibliography"/>
-                <w:ind w:left="720" w:hanging="720"/>
-                <w:rPr>
-                  <w:noProof/>
-                </w:rPr>
-              </w:pPr>
-              <w:r>
-                <w:rPr>
-                  <w:noProof/>
-                </w:rPr>
-                <w:t xml:space="preserve">Stakem, Pat, and Gary Crum. n.d. "Lab 4: Real Time Clock." </w:t>
+                <w:t xml:space="preserve">Stakem, Pat, and Gary Crum. n.d. "Lab 5 – Interrupt Capture, State Machines and Debounce." </w:t>
               </w:r>
               <w:r>
                 <w:rPr>
@@ -6543,7 +5813,7 @@
                 <w:rPr>
                   <w:noProof/>
                 </w:rPr>
-                <w:t xml:space="preserve"> Accessed 10 2, 2018. https://blackboard.jhu.edu/bbcswebdav/pid-5545665-dt-content-rid-44238577_2/courses/EN.525.615.81.FA18/Module%205/Lab%204.pdf.</w:t>
+                <w:t xml:space="preserve"> Accessed 10 2, 2018. https://blackboard.jhu.edu/webapps/blackboard/content/listContent.jsp?course_id=_171040_1&amp;content_id=_5545672_1.</w:t>
               </w:r>
             </w:p>
             <w:p>
@@ -6570,6 +5840,8 @@
       <w:r>
         <w:tab/>
       </w:r>
+      <w:bookmarkStart w:id="42" w:name="_GoBack"/>
+      <w:bookmarkEnd w:id="42"/>
     </w:p>
     <w:sectPr>
       <w:footerReference w:type="default" r:id="rId19"/>
@@ -9279,138 +8551,6 @@
 <file path=customXml/item1.xml><?xml version="1.0" encoding="utf-8"?>
 <b:Sources xmlns:b="http://schemas.openxmlformats.org/officeDocument/2006/bibliography" xmlns="http://schemas.openxmlformats.org/officeDocument/2006/bibliography" SelectedStyle="\CHICAGO.XSL" StyleName="Chicago" Version="16">
   <b:Source>
-    <b:Tag>Mis18</b:Tag>
-    <b:SourceType>InternetSite</b:SourceType>
-    <b:Guid>{08288B85-4D5C-4D3B-878D-805059AAE3C1}</b:Guid>
-    <b:Title>Epoch Converter</b:Title>
-    <b:Year>2018</b:Year>
-    <b:YearAccessed>2018</b:YearAccessed>
-    <b:MonthAccessed>9</b:MonthAccessed>
-    <b:DayAccessed>30</b:DayAccessed>
-    <b:URL>https://www.epochconverter.com/</b:URL>
-    <b:Author>
-      <b:Author>
-        <b:Corporate>Misja.com</b:Corporate>
-      </b:Author>
-    </b:Author>
-    <b:RefOrder>4</b:RefOrder>
-  </b:Source>
-  <b:Source>
-    <b:Tag>Lea14</b:Tag>
-    <b:SourceType>InternetSite</b:SourceType>
-    <b:Guid>{1C17F13D-8B5C-467A-A5B0-4406757BD003}</b:Guid>
-    <b:Author>
-      <b:Author>
-        <b:Corporate>Leaf Labs</b:Corporate>
-      </b:Author>
-    </b:Author>
-    <b:Title>LibMaple APIs</b:Title>
-    <b:Year>2014</b:Year>
-    <b:Month>1</b:Month>
-    <b:Day>15</b:Day>
-    <b:YearAccessed>2018</b:YearAccessed>
-    <b:URL>http://docs.leaflabs.com/static.leaflabs.com/pub/leaflabs/maple-docs/0.0.12/libmaple/apis.html</b:URL>
-    <b:RefOrder>5</b:RefOrder>
-  </b:Source>
-  <b:Source>
-    <b:Tag>ST09</b:Tag>
-    <b:SourceType>DocumentFromInternetSite</b:SourceType>
-    <b:Guid>{EF2199EC-FA62-4A64-879A-62F2AD573DCF}</b:Guid>
-    <b:Author>
-      <b:Author>
-        <b:Corporate>ST</b:Corporate>
-      </b:Author>
-    </b:Author>
-    <b:Title>AN2821 Application Note</b:Title>
-    <b:Year>2009</b:Year>
-    <b:Month>April</b:Month>
-    <b:URL>https://www.st.com/content/ccc/resource/technical/document/application_note/b0/34/9f/35/17/88/43/41/CD00207941.pdf/files/CD00207941.pdf/jcr:content/translations/en.CD00207941.pdf</b:URL>
-    <b:InternetSiteTitle>st.com</b:InternetSiteTitle>
-    <b:RefOrder>6</b:RefOrder>
-  </b:Source>
-  <b:Source>
-    <b:Tag>Oke18</b:Tag>
-    <b:SourceType>InternetSite</b:SourceType>
-    <b:Guid>{682BC732-F019-4C41-960B-BC19DA183DAC}</b:Guid>
-    <b:Title>Module 5 Git Repository</b:Title>
-    <b:Year>2018</b:Year>
-    <b:Month>October</b:Month>
-    <b:Day>5</b:Day>
-    <b:URL>https://github.com/525-615-81-FA18/labs-okeltw/tree/master/Labs/Module5</b:URL>
-    <b:Author>
-      <b:Author>
-        <b:NameList>
-          <b:Person>
-            <b:Last>Okel</b:Last>
-            <b:First>Taylor</b:First>
-          </b:Person>
-        </b:NameList>
-      </b:Author>
-    </b:Author>
-    <b:RefOrder>7</b:RefOrder>
-  </b:Source>
-  <b:Source>
-    <b:Tag>ArdInt</b:Tag>
-    <b:SourceType>InternetSite</b:SourceType>
-    <b:Guid>{EC05999C-661F-47F0-9D49-046B8A95E743}</b:Guid>
-    <b:Author>
-      <b:Author>
-        <b:Corporate>Arduino</b:Corporate>
-      </b:Author>
-    </b:Author>
-    <b:Title>attachInterrupt</b:Title>
-    <b:Year>2018</b:Year>
-    <b:URL>https://www.arduino.cc/reference/en/language/functions/external-interrupts/attachinterrupt/</b:URL>
-    <b:RefOrder>8</b:RefOrder>
-  </b:Source>
-  <b:Source>
-    <b:Tag>Ard182</b:Tag>
-    <b:SourceType>InternetSite</b:SourceType>
-    <b:Guid>{C4778B33-86CD-43A3-89CC-62417CD2D7FF}</b:Guid>
-    <b:Author>
-      <b:Author>
-        <b:Corporate>Arduino</b:Corporate>
-      </b:Author>
-    </b:Author>
-    <b:Title>Interrupts</b:Title>
-    <b:Year>2018</b:Year>
-    <b:URL>https://www.arduino.cc/reference/en/language/functions/interrupts/interrupts/</b:URL>
-    <b:RefOrder>9</b:RefOrder>
-  </b:Source>
-  <b:Source>
-    <b:Tag>ArdSerial</b:Tag>
-    <b:SourceType>InternetSite</b:SourceType>
-    <b:Guid>{727AA749-EF0A-4836-BEF2-B05AE82E192A}</b:Guid>
-    <b:Title>Serial Reference</b:Title>
-    <b:Year>2018</b:Year>
-    <b:YearAccessed>2018</b:YearAccessed>
-    <b:MonthAccessed>September</b:MonthAccessed>
-    <b:DayAccessed>23</b:DayAccessed>
-    <b:URL>https://www.arduino.cc/reference/en/language/functions/communication/serial/</b:URL>
-    <b:Author>
-      <b:Author>
-        <b:Corporate>Arduino</b:Corporate>
-      </b:Author>
-    </b:Author>
-    <b:RefOrder>10</b:RefOrder>
-  </b:Source>
-  <b:Source>
-    <b:Tag>STM15</b:Tag>
-    <b:SourceType>Misc</b:SourceType>
-    <b:Guid>{C2A1B659-5701-4437-A99C-38E916F8B30A}</b:Guid>
-    <b:Title>STM32F103xB Reference Manual</b:Title>
-    <b:Year>2018</b:Year>
-    <b:Month>April</b:Month>
-    <b:Publisher>STMicroelectronics</b:Publisher>
-    <b:Pages>34</b:Pages>
-    <b:Author>
-      <b:Author>
-        <b:Corporate>ST</b:Corporate>
-      </b:Author>
-    </b:Author>
-    <b:RefOrder>11</b:RefOrder>
-  </b:Source>
-  <b:Source>
     <b:Tag>Oli16</b:Tag>
     <b:SourceType>Misc</b:SourceType>
     <b:Guid>{C3EEF011-5DAD-4EA0-87A0-277B13E62E06}</b:Guid>
@@ -9475,7 +8615,7 @@
 </file>
 
 <file path=customXml/itemProps1.xml><?xml version="1.0" encoding="utf-8"?>
-<ds:datastoreItem xmlns:ds="http://schemas.openxmlformats.org/officeDocument/2006/customXml" ds:itemID="{9E3C1884-82F8-4292-AFE0-BB078E6305FF}">
+<ds:datastoreItem xmlns:ds="http://schemas.openxmlformats.org/officeDocument/2006/customXml" ds:itemID="{182C4EC1-D4ED-4640-BCAD-45D5232EFB2D}">
   <ds:schemaRefs>
     <ds:schemaRef ds:uri="http://schemas.openxmlformats.org/officeDocument/2006/bibliography"/>
   </ds:schemaRefs>

</xml_diff>

<commit_message>
Issues pushing - video clogging, exceeds large file limit...
Former-commit-id: 0295228072e899cbe05a13bb4128957cb7d5ce14
</commit_message>
<xml_diff>
--- a/Labs/Module6/okel-lab5.docx
+++ b/Labs/Module6/okel-lab5.docx
@@ -2378,6 +2378,7 @@
           <w:id w:val="215397932"/>
           <w:citation/>
         </w:sdtPr>
+        <w:sdtEndPr/>
         <w:sdtContent>
           <w:r>
             <w:fldChar w:fldCharType="begin"/>
@@ -2428,6 +2429,7 @@
           <w:id w:val="1725640301"/>
           <w:citation/>
         </w:sdtPr>
+        <w:sdtEndPr/>
         <w:sdtContent>
           <w:r>
             <w:fldChar w:fldCharType="begin"/>
@@ -2650,6 +2652,7 @@
           <w:id w:val="376672914"/>
           <w:citation/>
         </w:sdtPr>
+        <w:sdtEndPr/>
         <w:sdtContent>
           <w:r>
             <w:fldChar w:fldCharType="begin"/>
@@ -3012,6 +3015,7 @@
           <w:id w:val="1763263678"/>
           <w:citation/>
         </w:sdtPr>
+        <w:sdtEndPr/>
         <w:sdtContent>
           <w:r>
             <w:fldChar w:fldCharType="begin"/>
@@ -3112,10 +3116,7 @@
         <w:keepLines/>
       </w:pPr>
       <w:r>
-        <w:t xml:space="preserve">The RTC must be initialized prior to this function. </w:t>
-      </w:r>
-      <w:r>
-        <w:t>The flow follows the previous set API function calls. The controller waits for the RTC clock to sync and any config operations to complete, if needed. Once this is done, the Alarm value is written to the alarm registers. The RTC is then taken out of config mode, allowed to complete the write, and control is returned to the program.</w:t>
+        <w:t>The RTC must be initialized prior to this function. The flow follows the previous set API function calls. The controller waits for the RTC clock to sync and any config operations to complete, if needed. Once this is done, the Alarm value is written to the alarm registers. The RTC is then taken out of config mode, allowed to complete the write, and control is returned to the program.</w:t>
       </w:r>
     </w:p>
     <w:p>
@@ -3185,14 +3186,36 @@
       <w:r>
         <w:t xml:space="preserve">Figure </w:t>
       </w:r>
-      <w:fldSimple w:instr=" SEQ Figure \* ARABIC ">
-        <w:r>
-          <w:rPr>
-            <w:noProof/>
-          </w:rPr>
-          <w:t>2</w:t>
-        </w:r>
-      </w:fldSimple>
+      <w:r>
+        <w:rPr>
+          <w:noProof/>
+        </w:rPr>
+        <w:fldChar w:fldCharType="begin"/>
+      </w:r>
+      <w:r>
+        <w:rPr>
+          <w:noProof/>
+        </w:rPr>
+        <w:instrText xml:space="preserve"> SEQ Figure \* ARABIC </w:instrText>
+      </w:r>
+      <w:r>
+        <w:rPr>
+          <w:noProof/>
+        </w:rPr>
+        <w:fldChar w:fldCharType="separate"/>
+      </w:r>
+      <w:r>
+        <w:rPr>
+          <w:noProof/>
+        </w:rPr>
+        <w:t>2</w:t>
+      </w:r>
+      <w:r>
+        <w:rPr>
+          <w:noProof/>
+        </w:rPr>
+        <w:fldChar w:fldCharType="end"/>
+      </w:r>
       <w:r>
         <w:t xml:space="preserve">: </w:t>
       </w:r>
@@ -3369,14 +3392,36 @@
       <w:r>
         <w:t xml:space="preserve">Figure </w:t>
       </w:r>
-      <w:fldSimple w:instr=" SEQ Figure \* ARABIC ">
-        <w:r>
-          <w:rPr>
-            <w:noProof/>
-          </w:rPr>
-          <w:t>3</w:t>
-        </w:r>
-      </w:fldSimple>
+      <w:r>
+        <w:rPr>
+          <w:noProof/>
+        </w:rPr>
+        <w:fldChar w:fldCharType="begin"/>
+      </w:r>
+      <w:r>
+        <w:rPr>
+          <w:noProof/>
+        </w:rPr>
+        <w:instrText xml:space="preserve"> SEQ Figure \* ARABIC </w:instrText>
+      </w:r>
+      <w:r>
+        <w:rPr>
+          <w:noProof/>
+        </w:rPr>
+        <w:fldChar w:fldCharType="separate"/>
+      </w:r>
+      <w:r>
+        <w:rPr>
+          <w:noProof/>
+        </w:rPr>
+        <w:t>3</w:t>
+      </w:r>
+      <w:r>
+        <w:rPr>
+          <w:noProof/>
+        </w:rPr>
+        <w:fldChar w:fldCharType="end"/>
+      </w:r>
       <w:bookmarkEnd w:id="19"/>
       <w:r>
         <w:t xml:space="preserve">: </w:t>
@@ -3503,14 +3548,36 @@
       <w:r>
         <w:t xml:space="preserve">Figure </w:t>
       </w:r>
-      <w:fldSimple w:instr=" SEQ Figure \* ARABIC ">
-        <w:r>
-          <w:rPr>
-            <w:noProof/>
-          </w:rPr>
-          <w:t>4</w:t>
-        </w:r>
-      </w:fldSimple>
+      <w:r>
+        <w:rPr>
+          <w:noProof/>
+        </w:rPr>
+        <w:fldChar w:fldCharType="begin"/>
+      </w:r>
+      <w:r>
+        <w:rPr>
+          <w:noProof/>
+        </w:rPr>
+        <w:instrText xml:space="preserve"> SEQ Figure \* ARABIC </w:instrText>
+      </w:r>
+      <w:r>
+        <w:rPr>
+          <w:noProof/>
+        </w:rPr>
+        <w:fldChar w:fldCharType="separate"/>
+      </w:r>
+      <w:r>
+        <w:rPr>
+          <w:noProof/>
+        </w:rPr>
+        <w:t>4</w:t>
+      </w:r>
+      <w:r>
+        <w:rPr>
+          <w:noProof/>
+        </w:rPr>
+        <w:fldChar w:fldCharType="end"/>
+      </w:r>
       <w:bookmarkEnd w:id="22"/>
       <w:r>
         <w:t xml:space="preserve">: </w:t>
@@ -3630,14 +3697,36 @@
       <w:r>
         <w:t xml:space="preserve">Figure </w:t>
       </w:r>
-      <w:fldSimple w:instr=" SEQ Figure \* ARABIC ">
-        <w:r>
-          <w:rPr>
-            <w:noProof/>
-          </w:rPr>
-          <w:t>5</w:t>
-        </w:r>
-      </w:fldSimple>
+      <w:r>
+        <w:rPr>
+          <w:noProof/>
+        </w:rPr>
+        <w:fldChar w:fldCharType="begin"/>
+      </w:r>
+      <w:r>
+        <w:rPr>
+          <w:noProof/>
+        </w:rPr>
+        <w:instrText xml:space="preserve"> SEQ Figure \* ARABIC </w:instrText>
+      </w:r>
+      <w:r>
+        <w:rPr>
+          <w:noProof/>
+        </w:rPr>
+        <w:fldChar w:fldCharType="separate"/>
+      </w:r>
+      <w:r>
+        <w:rPr>
+          <w:noProof/>
+        </w:rPr>
+        <w:t>5</w:t>
+      </w:r>
+      <w:r>
+        <w:rPr>
+          <w:noProof/>
+        </w:rPr>
+        <w:fldChar w:fldCharType="end"/>
+      </w:r>
       <w:bookmarkEnd w:id="25"/>
       <w:r>
         <w:t>: Main Flowchart</w:t>
@@ -3703,6 +3792,7 @@
           <w:id w:val="921758230"/>
           <w:citation/>
         </w:sdtPr>
+        <w:sdtEndPr/>
         <w:sdtContent>
           <w:r>
             <w:fldChar w:fldCharType="begin"/>
@@ -3909,10 +3999,7 @@
       </w:pPr>
       <w:proofErr w:type="spellStart"/>
       <w:r>
-        <w:t>pumpO</w:t>
-      </w:r>
-      <w:r>
-        <w:t>ff</w:t>
+        <w:t>pumpOff</w:t>
       </w:r>
       <w:proofErr w:type="spellEnd"/>
     </w:p>
@@ -3925,13 +4012,7 @@
         </w:numPr>
       </w:pPr>
       <w:r>
-        <w:t xml:space="preserve">Turn </w:t>
-      </w:r>
-      <w:r>
-        <w:t>off</w:t>
-      </w:r>
-      <w:r>
-        <w:t xml:space="preserve"> the Pump LED</w:t>
+        <w:t>Turn off the Pump LED</w:t>
       </w:r>
     </w:p>
     <w:p>
@@ -3971,10 +4052,7 @@
       </w:r>
       <w:proofErr w:type="spellStart"/>
       <w:r>
-        <w:t>ventO</w:t>
-      </w:r>
-      <w:r>
-        <w:t>ff</w:t>
+        <w:t>ventOff</w:t>
       </w:r>
       <w:proofErr w:type="spellEnd"/>
     </w:p>
@@ -3984,10 +4062,7 @@
       </w:pPr>
       <w:proofErr w:type="spellStart"/>
       <w:r>
-        <w:t>ventO</w:t>
-      </w:r>
-      <w:r>
-        <w:t>ff</w:t>
+        <w:t>ventOff</w:t>
       </w:r>
       <w:proofErr w:type="spellEnd"/>
     </w:p>
@@ -4000,13 +4075,7 @@
         </w:numPr>
       </w:pPr>
       <w:r>
-        <w:t>Turn o</w:t>
-      </w:r>
-      <w:r>
-        <w:t>ff</w:t>
-      </w:r>
-      <w:r>
-        <w:t xml:space="preserve"> the Vent LED</w:t>
+        <w:t>Turn off the Vent LED</w:t>
       </w:r>
     </w:p>
     <w:p>
@@ -4046,10 +4115,7 @@
       </w:r>
       <w:proofErr w:type="spellStart"/>
       <w:r>
-        <w:t>pumpO</w:t>
-      </w:r>
-      <w:r>
-        <w:t>n</w:t>
+        <w:t>pumpOn</w:t>
       </w:r>
       <w:proofErr w:type="spellEnd"/>
     </w:p>
@@ -4115,14 +4181,36 @@
       <w:r>
         <w:t xml:space="preserve">Figure </w:t>
       </w:r>
-      <w:fldSimple w:instr=" SEQ Figure \* ARABIC ">
-        <w:r>
-          <w:rPr>
-            <w:noProof/>
-          </w:rPr>
-          <w:t>6</w:t>
-        </w:r>
-      </w:fldSimple>
+      <w:r>
+        <w:rPr>
+          <w:noProof/>
+        </w:rPr>
+        <w:fldChar w:fldCharType="begin"/>
+      </w:r>
+      <w:r>
+        <w:rPr>
+          <w:noProof/>
+        </w:rPr>
+        <w:instrText xml:space="preserve"> SEQ Figure \* ARABIC </w:instrText>
+      </w:r>
+      <w:r>
+        <w:rPr>
+          <w:noProof/>
+        </w:rPr>
+        <w:fldChar w:fldCharType="separate"/>
+      </w:r>
+      <w:r>
+        <w:rPr>
+          <w:noProof/>
+        </w:rPr>
+        <w:t>6</w:t>
+      </w:r>
+      <w:r>
+        <w:rPr>
+          <w:noProof/>
+        </w:rPr>
+        <w:fldChar w:fldCharType="end"/>
+      </w:r>
       <w:r>
         <w:t>: State Machine in Normal Mode</w:t>
       </w:r>
@@ -4428,14 +4516,36 @@
       <w:r>
         <w:t xml:space="preserve">Figure </w:t>
       </w:r>
-      <w:fldSimple w:instr=" SEQ Figure \* ARABIC ">
-        <w:r>
-          <w:rPr>
-            <w:noProof/>
-          </w:rPr>
-          <w:t>7</w:t>
-        </w:r>
-      </w:fldSimple>
+      <w:r>
+        <w:rPr>
+          <w:noProof/>
+        </w:rPr>
+        <w:fldChar w:fldCharType="begin"/>
+      </w:r>
+      <w:r>
+        <w:rPr>
+          <w:noProof/>
+        </w:rPr>
+        <w:instrText xml:space="preserve"> SEQ Figure \* ARABIC </w:instrText>
+      </w:r>
+      <w:r>
+        <w:rPr>
+          <w:noProof/>
+        </w:rPr>
+        <w:fldChar w:fldCharType="separate"/>
+      </w:r>
+      <w:r>
+        <w:rPr>
+          <w:noProof/>
+        </w:rPr>
+        <w:t>7</w:t>
+      </w:r>
+      <w:r>
+        <w:rPr>
+          <w:noProof/>
+        </w:rPr>
+        <w:fldChar w:fldCharType="end"/>
+      </w:r>
       <w:r>
         <w:t>: State Machine Diagnostics Mode</w:t>
       </w:r>
@@ -5134,7 +5244,7 @@
         <w:t>1</w:t>
       </w:r>
       <w:r>
-        <w:t>: Lab 4 Test Results</w:t>
+        <w:t>: Lab 5 Test Results</w:t>
       </w:r>
       <w:r>
         <w:fldChar w:fldCharType="end"/>
@@ -5187,7 +5297,7 @@
         <w:t xml:space="preserve">: Lab </w:t>
       </w:r>
       <w:r>
-        <w:t>4</w:t>
+        <w:t>5</w:t>
       </w:r>
       <w:r>
         <w:t xml:space="preserve"> Test Results</w:t>
@@ -5559,10 +5669,32 @@
       </w:tr>
     </w:tbl>
     <w:p>
+      <w:bookmarkStart w:id="38" w:name="_Toc526887181"/>
+      <w:bookmarkStart w:id="39" w:name="_GoBack"/>
+      <w:bookmarkEnd w:id="39"/>
+    </w:p>
+    <w:p>
+      <w:r>
+        <w:t>A subset of these tests is demonstrated in the following YouTube video:</w:t>
+      </w:r>
+    </w:p>
+    <w:p>
+      <w:hyperlink r:id="rId17" w:history="1">
+        <w:r>
+          <w:rPr>
+            <w:rStyle w:val="Hyperlink"/>
+          </w:rPr>
+          <w:t>https://youtu.be/EGV8bUaGFnI</w:t>
+        </w:r>
+      </w:hyperlink>
+      <w:r>
+        <w:t xml:space="preserve"> </w:t>
+      </w:r>
+    </w:p>
+    <w:p>
       <w:pPr>
         <w:pStyle w:val="Heading1"/>
       </w:pPr>
-      <w:bookmarkStart w:id="38" w:name="_Toc526887181"/>
       <w:r>
         <w:t>Suggestions</w:t>
       </w:r>
@@ -5572,11 +5704,11 @@
       <w:pPr>
         <w:pStyle w:val="Heading2"/>
       </w:pPr>
-      <w:bookmarkStart w:id="39" w:name="_Toc526887182"/>
+      <w:bookmarkStart w:id="40" w:name="_Toc526887182"/>
       <w:r>
         <w:t>Future Improvements to this Implementation</w:t>
       </w:r>
-      <w:bookmarkEnd w:id="39"/>
+      <w:bookmarkEnd w:id="40"/>
     </w:p>
     <w:p>
       <w:pPr>
@@ -5602,7 +5734,7 @@
     <w:p>
       <w:pPr>
         <w:sectPr>
-          <w:footerReference w:type="default" r:id="rId17"/>
+          <w:footerReference w:type="default" r:id="rId18"/>
           <w:pgSz w:w="12240" w:h="15840"/>
           <w:pgMar w:top="1440" w:right="1440" w:bottom="1440" w:left="1440" w:header="720" w:footer="720" w:gutter="0"/>
           <w:pgNumType w:start="1"/>
@@ -5618,7 +5750,7 @@
           <w:rFonts w:eastAsiaTheme="minorHAnsi"/>
         </w:rPr>
       </w:pPr>
-      <w:bookmarkStart w:id="40" w:name="_Toc526887183"/>
+      <w:bookmarkStart w:id="41" w:name="_Toc526887183"/>
       <w:r>
         <w:rPr>
           <w:rFonts w:eastAsiaTheme="minorHAnsi"/>
@@ -5626,7 +5758,7 @@
         <w:lastRenderedPageBreak/>
         <w:t>Code</w:t>
       </w:r>
-      <w:bookmarkEnd w:id="40"/>
+      <w:bookmarkEnd w:id="41"/>
     </w:p>
     <w:p>
       <w:r>
@@ -5637,7 +5769,7 @@
       </w:r>
     </w:p>
     <w:p>
-      <w:hyperlink r:id="rId18" w:history="1">
+      <w:hyperlink r:id="rId19" w:history="1">
         <w:r>
           <w:rPr>
             <w:rStyle w:val="Hyperlink"/>
@@ -5715,7 +5847,7 @@
         <w:br w:type="page"/>
       </w:r>
     </w:p>
-    <w:bookmarkStart w:id="41" w:name="_Toc526887184" w:displacedByCustomXml="next"/>
+    <w:bookmarkStart w:id="42" w:name="_Toc526887184" w:displacedByCustomXml="next"/>
     <w:sdt>
       <w:sdtPr>
         <w:rPr>
@@ -5730,6 +5862,7 @@
           <w:docPartUnique/>
         </w:docPartObj>
       </w:sdtPr>
+      <w:sdtEndPr/>
       <w:sdtContent>
         <w:p>
           <w:pPr>
@@ -5738,13 +5871,14 @@
           <w:r>
             <w:t>References</w:t>
           </w:r>
-          <w:bookmarkEnd w:id="41"/>
+          <w:bookmarkEnd w:id="42"/>
         </w:p>
         <w:sdt>
           <w:sdtPr>
             <w:id w:val="-573587230"/>
             <w:bibliography/>
           </w:sdtPr>
+          <w:sdtEndPr/>
           <w:sdtContent>
             <w:p>
               <w:pPr>
@@ -5840,11 +5974,9 @@
       <w:r>
         <w:tab/>
       </w:r>
-      <w:bookmarkStart w:id="42" w:name="_GoBack"/>
-      <w:bookmarkEnd w:id="42"/>
     </w:p>
     <w:sectPr>
-      <w:footerReference w:type="default" r:id="rId19"/>
+      <w:footerReference w:type="default" r:id="rId20"/>
       <w:pgSz w:w="12240" w:h="15840"/>
       <w:pgMar w:top="1440" w:right="1440" w:bottom="1440" w:left="1440" w:header="720" w:footer="720" w:gutter="0"/>
       <w:pgNumType w:fmt="upperLetter" w:start="1"/>
@@ -8615,7 +8747,7 @@
 </file>
 
 <file path=customXml/itemProps1.xml><?xml version="1.0" encoding="utf-8"?>
-<ds:datastoreItem xmlns:ds="http://schemas.openxmlformats.org/officeDocument/2006/customXml" ds:itemID="{182C4EC1-D4ED-4640-BCAD-45D5232EFB2D}">
+<ds:datastoreItem xmlns:ds="http://schemas.openxmlformats.org/officeDocument/2006/customXml" ds:itemID="{BDB8CC78-70A6-4248-A239-57026EA54384}">
   <ds:schemaRefs>
     <ds:schemaRef ds:uri="http://schemas.openxmlformats.org/officeDocument/2006/bibliography"/>
   </ds:schemaRefs>

</xml_diff>